<commit_message>
Exercicios 3, 4 e 5
</commit_message>
<xml_diff>
--- a/Roteiro10-Victor-Magalhães-1266914.docx
+++ b/Roteiro10-Victor-Magalhães-1266914.docx
@@ -2319,6 +2319,1572 @@
     </w:p>
     <w:p>
       <w:pPr>
+        <w:keepNext w:val="0"/>
+        <w:keepLines w:val="0"/>
+        <w:pageBreakBefore w:val="0"/>
+        <w:widowControl w:val="1"/>
+        <w:pBdr>
+          <w:top w:space="0" w:sz="0" w:val="nil"/>
+          <w:left w:space="0" w:sz="0" w:val="nil"/>
+          <w:bottom w:space="0" w:sz="0" w:val="nil"/>
+          <w:right w:space="0" w:sz="0" w:val="nil"/>
+          <w:between w:space="0" w:sz="0" w:val="nil"/>
+        </w:pBdr>
+        <w:shd w:fill="auto" w:val="clear"/>
+        <w:spacing w:after="0" w:before="0" w:line="276" w:lineRule="auto"/>
+        <w:ind w:left="1133.8582677165355" w:right="-301.65354330708624" w:firstLine="0"/>
+        <w:jc w:val="left"/>
+        <w:rPr>
+          <w:sz w:val="18"/>
+          <w:szCs w:val="18"/>
+        </w:rPr>
+      </w:pPr>
+      <w:r>
+        <w:rPr>
+          <w:sz w:val="18"/>
+          <w:szCs w:val="18"/>
+          <w:rtl w:val="0"/>
+        </w:rPr>
+        <w:t xml:space="preserve">class Program</w:t>
+      </w:r>
+    </w:p>
+    <w:p>
+      <w:pPr>
+        <w:keepNext w:val="0"/>
+        <w:keepLines w:val="0"/>
+        <w:pageBreakBefore w:val="0"/>
+        <w:widowControl w:val="1"/>
+        <w:pBdr>
+          <w:top w:space="0" w:sz="0" w:val="nil"/>
+          <w:left w:space="0" w:sz="0" w:val="nil"/>
+          <w:bottom w:space="0" w:sz="0" w:val="nil"/>
+          <w:right w:space="0" w:sz="0" w:val="nil"/>
+          <w:between w:space="0" w:sz="0" w:val="nil"/>
+        </w:pBdr>
+        <w:shd w:fill="auto" w:val="clear"/>
+        <w:spacing w:after="0" w:before="0" w:line="276" w:lineRule="auto"/>
+        <w:ind w:left="1133.8582677165355" w:right="-301.65354330708624" w:firstLine="0"/>
+        <w:jc w:val="left"/>
+        <w:rPr>
+          <w:sz w:val="18"/>
+          <w:szCs w:val="18"/>
+        </w:rPr>
+      </w:pPr>
+      <w:r>
+        <w:rPr>
+          <w:sz w:val="18"/>
+          <w:szCs w:val="18"/>
+          <w:rtl w:val="0"/>
+        </w:rPr>
+        <w:t xml:space="preserve">    {</w:t>
+      </w:r>
+    </w:p>
+    <w:p>
+      <w:pPr>
+        <w:keepNext w:val="0"/>
+        <w:keepLines w:val="0"/>
+        <w:pageBreakBefore w:val="0"/>
+        <w:widowControl w:val="1"/>
+        <w:pBdr>
+          <w:top w:space="0" w:sz="0" w:val="nil"/>
+          <w:left w:space="0" w:sz="0" w:val="nil"/>
+          <w:bottom w:space="0" w:sz="0" w:val="nil"/>
+          <w:right w:space="0" w:sz="0" w:val="nil"/>
+          <w:between w:space="0" w:sz="0" w:val="nil"/>
+        </w:pBdr>
+        <w:shd w:fill="auto" w:val="clear"/>
+        <w:spacing w:after="0" w:before="0" w:line="276" w:lineRule="auto"/>
+        <w:ind w:left="1133.8582677165355" w:right="-301.65354330708624" w:firstLine="0"/>
+        <w:jc w:val="left"/>
+        <w:rPr>
+          <w:sz w:val="18"/>
+          <w:szCs w:val="18"/>
+        </w:rPr>
+      </w:pPr>
+      <w:r>
+        <w:rPr>
+          <w:sz w:val="18"/>
+          <w:szCs w:val="18"/>
+          <w:rtl w:val="0"/>
+        </w:rPr>
+        <w:t xml:space="preserve">        // Função que lê matriz</w:t>
+      </w:r>
+    </w:p>
+    <w:p>
+      <w:pPr>
+        <w:keepNext w:val="0"/>
+        <w:keepLines w:val="0"/>
+        <w:pageBreakBefore w:val="0"/>
+        <w:widowControl w:val="1"/>
+        <w:pBdr>
+          <w:top w:space="0" w:sz="0" w:val="nil"/>
+          <w:left w:space="0" w:sz="0" w:val="nil"/>
+          <w:bottom w:space="0" w:sz="0" w:val="nil"/>
+          <w:right w:space="0" w:sz="0" w:val="nil"/>
+          <w:between w:space="0" w:sz="0" w:val="nil"/>
+        </w:pBdr>
+        <w:shd w:fill="auto" w:val="clear"/>
+        <w:spacing w:after="0" w:before="0" w:line="276" w:lineRule="auto"/>
+        <w:ind w:left="1133.8582677165355" w:right="-301.65354330708624" w:firstLine="0"/>
+        <w:jc w:val="left"/>
+        <w:rPr>
+          <w:sz w:val="18"/>
+          <w:szCs w:val="18"/>
+        </w:rPr>
+      </w:pPr>
+      <w:r>
+        <w:rPr>
+          <w:sz w:val="18"/>
+          <w:szCs w:val="18"/>
+          <w:rtl w:val="0"/>
+        </w:rPr>
+        <w:t xml:space="preserve">        static void LeMatriz(int [,]matriz)</w:t>
+      </w:r>
+    </w:p>
+    <w:p>
+      <w:pPr>
+        <w:keepNext w:val="0"/>
+        <w:keepLines w:val="0"/>
+        <w:pageBreakBefore w:val="0"/>
+        <w:widowControl w:val="1"/>
+        <w:pBdr>
+          <w:top w:space="0" w:sz="0" w:val="nil"/>
+          <w:left w:space="0" w:sz="0" w:val="nil"/>
+          <w:bottom w:space="0" w:sz="0" w:val="nil"/>
+          <w:right w:space="0" w:sz="0" w:val="nil"/>
+          <w:between w:space="0" w:sz="0" w:val="nil"/>
+        </w:pBdr>
+        <w:shd w:fill="auto" w:val="clear"/>
+        <w:spacing w:after="0" w:before="0" w:line="276" w:lineRule="auto"/>
+        <w:ind w:left="1133.8582677165355" w:right="-301.65354330708624" w:firstLine="0"/>
+        <w:jc w:val="left"/>
+        <w:rPr>
+          <w:sz w:val="18"/>
+          <w:szCs w:val="18"/>
+        </w:rPr>
+      </w:pPr>
+      <w:r>
+        <w:rPr>
+          <w:sz w:val="18"/>
+          <w:szCs w:val="18"/>
+          <w:rtl w:val="0"/>
+        </w:rPr>
+        <w:t xml:space="preserve">        {</w:t>
+      </w:r>
+    </w:p>
+    <w:p>
+      <w:pPr>
+        <w:keepNext w:val="0"/>
+        <w:keepLines w:val="0"/>
+        <w:pageBreakBefore w:val="0"/>
+        <w:widowControl w:val="1"/>
+        <w:pBdr>
+          <w:top w:space="0" w:sz="0" w:val="nil"/>
+          <w:left w:space="0" w:sz="0" w:val="nil"/>
+          <w:bottom w:space="0" w:sz="0" w:val="nil"/>
+          <w:right w:space="0" w:sz="0" w:val="nil"/>
+          <w:between w:space="0" w:sz="0" w:val="nil"/>
+        </w:pBdr>
+        <w:shd w:fill="auto" w:val="clear"/>
+        <w:spacing w:after="0" w:before="0" w:line="276" w:lineRule="auto"/>
+        <w:ind w:left="1133.8582677165355" w:right="-301.65354330708624" w:firstLine="0"/>
+        <w:jc w:val="left"/>
+        <w:rPr>
+          <w:sz w:val="18"/>
+          <w:szCs w:val="18"/>
+        </w:rPr>
+      </w:pPr>
+      <w:r>
+        <w:rPr>
+          <w:sz w:val="18"/>
+          <w:szCs w:val="18"/>
+          <w:rtl w:val="0"/>
+        </w:rPr>
+        <w:t xml:space="preserve">            for (int l = 0; l &lt; matriz.GetLength(0); l++){</w:t>
+      </w:r>
+    </w:p>
+    <w:p>
+      <w:pPr>
+        <w:keepNext w:val="0"/>
+        <w:keepLines w:val="0"/>
+        <w:pageBreakBefore w:val="0"/>
+        <w:widowControl w:val="1"/>
+        <w:pBdr>
+          <w:top w:space="0" w:sz="0" w:val="nil"/>
+          <w:left w:space="0" w:sz="0" w:val="nil"/>
+          <w:bottom w:space="0" w:sz="0" w:val="nil"/>
+          <w:right w:space="0" w:sz="0" w:val="nil"/>
+          <w:between w:space="0" w:sz="0" w:val="nil"/>
+        </w:pBdr>
+        <w:shd w:fill="auto" w:val="clear"/>
+        <w:spacing w:after="0" w:before="0" w:line="276" w:lineRule="auto"/>
+        <w:ind w:left="1133.8582677165355" w:right="-301.65354330708624" w:firstLine="0"/>
+        <w:jc w:val="left"/>
+        <w:rPr>
+          <w:sz w:val="18"/>
+          <w:szCs w:val="18"/>
+        </w:rPr>
+      </w:pPr>
+      <w:r>
+        <w:rPr>
+          <w:sz w:val="18"/>
+          <w:szCs w:val="18"/>
+          <w:rtl w:val="0"/>
+        </w:rPr>
+        <w:t xml:space="preserve">                for (int c = 0; c &lt; matriz.GetLength(1); c++){</w:t>
+      </w:r>
+    </w:p>
+    <w:p>
+      <w:pPr>
+        <w:keepNext w:val="0"/>
+        <w:keepLines w:val="0"/>
+        <w:pageBreakBefore w:val="0"/>
+        <w:widowControl w:val="1"/>
+        <w:pBdr>
+          <w:top w:space="0" w:sz="0" w:val="nil"/>
+          <w:left w:space="0" w:sz="0" w:val="nil"/>
+          <w:bottom w:space="0" w:sz="0" w:val="nil"/>
+          <w:right w:space="0" w:sz="0" w:val="nil"/>
+          <w:between w:space="0" w:sz="0" w:val="nil"/>
+        </w:pBdr>
+        <w:shd w:fill="auto" w:val="clear"/>
+        <w:spacing w:after="0" w:before="0" w:line="276" w:lineRule="auto"/>
+        <w:ind w:left="1133.8582677165355" w:right="-301.65354330708624" w:firstLine="0"/>
+        <w:jc w:val="left"/>
+        <w:rPr>
+          <w:sz w:val="18"/>
+          <w:szCs w:val="18"/>
+        </w:rPr>
+      </w:pPr>
+      <w:r>
+        <w:rPr>
+          <w:sz w:val="18"/>
+          <w:szCs w:val="18"/>
+          <w:rtl w:val="0"/>
+        </w:rPr>
+        <w:t xml:space="preserve">                    Console.Write("Posição {0}:{1} -&gt; ", l+1, c+1);</w:t>
+      </w:r>
+    </w:p>
+    <w:p>
+      <w:pPr>
+        <w:keepNext w:val="0"/>
+        <w:keepLines w:val="0"/>
+        <w:pageBreakBefore w:val="0"/>
+        <w:widowControl w:val="1"/>
+        <w:pBdr>
+          <w:top w:space="0" w:sz="0" w:val="nil"/>
+          <w:left w:space="0" w:sz="0" w:val="nil"/>
+          <w:bottom w:space="0" w:sz="0" w:val="nil"/>
+          <w:right w:space="0" w:sz="0" w:val="nil"/>
+          <w:between w:space="0" w:sz="0" w:val="nil"/>
+        </w:pBdr>
+        <w:shd w:fill="auto" w:val="clear"/>
+        <w:spacing w:after="0" w:before="0" w:line="276" w:lineRule="auto"/>
+        <w:ind w:left="1133.8582677165355" w:right="-301.65354330708624" w:firstLine="0"/>
+        <w:jc w:val="left"/>
+        <w:rPr>
+          <w:sz w:val="18"/>
+          <w:szCs w:val="18"/>
+        </w:rPr>
+      </w:pPr>
+      <w:r>
+        <w:rPr>
+          <w:sz w:val="18"/>
+          <w:szCs w:val="18"/>
+          <w:rtl w:val="0"/>
+        </w:rPr>
+        <w:t xml:space="preserve">                    matriz[l, c] = int.Parse(Console.ReadLine());</w:t>
+      </w:r>
+    </w:p>
+    <w:p>
+      <w:pPr>
+        <w:keepNext w:val="0"/>
+        <w:keepLines w:val="0"/>
+        <w:pageBreakBefore w:val="0"/>
+        <w:widowControl w:val="1"/>
+        <w:pBdr>
+          <w:top w:space="0" w:sz="0" w:val="nil"/>
+          <w:left w:space="0" w:sz="0" w:val="nil"/>
+          <w:bottom w:space="0" w:sz="0" w:val="nil"/>
+          <w:right w:space="0" w:sz="0" w:val="nil"/>
+          <w:between w:space="0" w:sz="0" w:val="nil"/>
+        </w:pBdr>
+        <w:shd w:fill="auto" w:val="clear"/>
+        <w:spacing w:after="0" w:before="0" w:line="276" w:lineRule="auto"/>
+        <w:ind w:left="1133.8582677165355" w:right="-301.65354330708624" w:firstLine="0"/>
+        <w:jc w:val="left"/>
+        <w:rPr>
+          <w:sz w:val="18"/>
+          <w:szCs w:val="18"/>
+        </w:rPr>
+      </w:pPr>
+      <w:r>
+        <w:rPr>
+          <w:sz w:val="18"/>
+          <w:szCs w:val="18"/>
+          <w:rtl w:val="0"/>
+        </w:rPr>
+        <w:t xml:space="preserve">                }</w:t>
+      </w:r>
+    </w:p>
+    <w:p>
+      <w:pPr>
+        <w:keepNext w:val="0"/>
+        <w:keepLines w:val="0"/>
+        <w:pageBreakBefore w:val="0"/>
+        <w:widowControl w:val="1"/>
+        <w:pBdr>
+          <w:top w:space="0" w:sz="0" w:val="nil"/>
+          <w:left w:space="0" w:sz="0" w:val="nil"/>
+          <w:bottom w:space="0" w:sz="0" w:val="nil"/>
+          <w:right w:space="0" w:sz="0" w:val="nil"/>
+          <w:between w:space="0" w:sz="0" w:val="nil"/>
+        </w:pBdr>
+        <w:shd w:fill="auto" w:val="clear"/>
+        <w:spacing w:after="0" w:before="0" w:line="276" w:lineRule="auto"/>
+        <w:ind w:left="1133.8582677165355" w:right="-301.65354330708624" w:firstLine="0"/>
+        <w:jc w:val="left"/>
+        <w:rPr>
+          <w:sz w:val="18"/>
+          <w:szCs w:val="18"/>
+        </w:rPr>
+      </w:pPr>
+      <w:r>
+        <w:rPr>
+          <w:sz w:val="18"/>
+          <w:szCs w:val="18"/>
+          <w:rtl w:val="0"/>
+        </w:rPr>
+        <w:t xml:space="preserve">            }</w:t>
+      </w:r>
+    </w:p>
+    <w:p>
+      <w:pPr>
+        <w:keepNext w:val="0"/>
+        <w:keepLines w:val="0"/>
+        <w:pageBreakBefore w:val="0"/>
+        <w:widowControl w:val="1"/>
+        <w:pBdr>
+          <w:top w:space="0" w:sz="0" w:val="nil"/>
+          <w:left w:space="0" w:sz="0" w:val="nil"/>
+          <w:bottom w:space="0" w:sz="0" w:val="nil"/>
+          <w:right w:space="0" w:sz="0" w:val="nil"/>
+          <w:between w:space="0" w:sz="0" w:val="nil"/>
+        </w:pBdr>
+        <w:shd w:fill="auto" w:val="clear"/>
+        <w:spacing w:after="0" w:before="0" w:line="276" w:lineRule="auto"/>
+        <w:ind w:left="1133.8582677165355" w:right="-301.65354330708624" w:firstLine="0"/>
+        <w:jc w:val="left"/>
+        <w:rPr>
+          <w:sz w:val="18"/>
+          <w:szCs w:val="18"/>
+        </w:rPr>
+      </w:pPr>
+      <w:r>
+        <w:rPr>
+          <w:sz w:val="18"/>
+          <w:szCs w:val="18"/>
+          <w:rtl w:val="0"/>
+        </w:rPr>
+        <w:t xml:space="preserve">            Console.Write("\n");</w:t>
+      </w:r>
+    </w:p>
+    <w:p>
+      <w:pPr>
+        <w:keepNext w:val="0"/>
+        <w:keepLines w:val="0"/>
+        <w:pageBreakBefore w:val="0"/>
+        <w:widowControl w:val="1"/>
+        <w:pBdr>
+          <w:top w:space="0" w:sz="0" w:val="nil"/>
+          <w:left w:space="0" w:sz="0" w:val="nil"/>
+          <w:bottom w:space="0" w:sz="0" w:val="nil"/>
+          <w:right w:space="0" w:sz="0" w:val="nil"/>
+          <w:between w:space="0" w:sz="0" w:val="nil"/>
+        </w:pBdr>
+        <w:shd w:fill="auto" w:val="clear"/>
+        <w:spacing w:after="0" w:before="0" w:line="276" w:lineRule="auto"/>
+        <w:ind w:left="1133.8582677165355" w:right="-301.65354330708624" w:firstLine="0"/>
+        <w:jc w:val="left"/>
+        <w:rPr>
+          <w:sz w:val="18"/>
+          <w:szCs w:val="18"/>
+        </w:rPr>
+      </w:pPr>
+      <w:r>
+        <w:rPr>
+          <w:sz w:val="18"/>
+          <w:szCs w:val="18"/>
+          <w:rtl w:val="0"/>
+        </w:rPr>
+        <w:t xml:space="preserve">        }</w:t>
+      </w:r>
+    </w:p>
+    <w:p>
+      <w:pPr>
+        <w:keepNext w:val="0"/>
+        <w:keepLines w:val="0"/>
+        <w:pageBreakBefore w:val="0"/>
+        <w:widowControl w:val="1"/>
+        <w:pBdr>
+          <w:top w:space="0" w:sz="0" w:val="nil"/>
+          <w:left w:space="0" w:sz="0" w:val="nil"/>
+          <w:bottom w:space="0" w:sz="0" w:val="nil"/>
+          <w:right w:space="0" w:sz="0" w:val="nil"/>
+          <w:between w:space="0" w:sz="0" w:val="nil"/>
+        </w:pBdr>
+        <w:shd w:fill="auto" w:val="clear"/>
+        <w:spacing w:after="0" w:before="0" w:line="276" w:lineRule="auto"/>
+        <w:ind w:left="1133.8582677165355" w:right="-301.65354330708624" w:firstLine="0"/>
+        <w:jc w:val="left"/>
+        <w:rPr>
+          <w:sz w:val="18"/>
+          <w:szCs w:val="18"/>
+        </w:rPr>
+      </w:pPr>
+      <w:r>
+        <w:rPr>
+          <w:sz w:val="18"/>
+          <w:szCs w:val="18"/>
+          <w:rtl w:val="0"/>
+        </w:rPr>
+        <w:t xml:space="preserve">        </w:t>
+      </w:r>
+    </w:p>
+    <w:p>
+      <w:pPr>
+        <w:keepNext w:val="0"/>
+        <w:keepLines w:val="0"/>
+        <w:pageBreakBefore w:val="0"/>
+        <w:widowControl w:val="1"/>
+        <w:pBdr>
+          <w:top w:space="0" w:sz="0" w:val="nil"/>
+          <w:left w:space="0" w:sz="0" w:val="nil"/>
+          <w:bottom w:space="0" w:sz="0" w:val="nil"/>
+          <w:right w:space="0" w:sz="0" w:val="nil"/>
+          <w:between w:space="0" w:sz="0" w:val="nil"/>
+        </w:pBdr>
+        <w:shd w:fill="auto" w:val="clear"/>
+        <w:spacing w:after="0" w:before="0" w:line="276" w:lineRule="auto"/>
+        <w:ind w:left="1133.8582677165355" w:right="-301.65354330708624" w:firstLine="0"/>
+        <w:jc w:val="left"/>
+        <w:rPr>
+          <w:sz w:val="18"/>
+          <w:szCs w:val="18"/>
+        </w:rPr>
+      </w:pPr>
+      <w:r>
+        <w:rPr>
+          <w:sz w:val="18"/>
+          <w:szCs w:val="18"/>
+          <w:rtl w:val="0"/>
+        </w:rPr>
+        <w:t xml:space="preserve">        // Soma as matrizes</w:t>
+      </w:r>
+    </w:p>
+    <w:p>
+      <w:pPr>
+        <w:keepNext w:val="0"/>
+        <w:keepLines w:val="0"/>
+        <w:pageBreakBefore w:val="0"/>
+        <w:widowControl w:val="1"/>
+        <w:pBdr>
+          <w:top w:space="0" w:sz="0" w:val="nil"/>
+          <w:left w:space="0" w:sz="0" w:val="nil"/>
+          <w:bottom w:space="0" w:sz="0" w:val="nil"/>
+          <w:right w:space="0" w:sz="0" w:val="nil"/>
+          <w:between w:space="0" w:sz="0" w:val="nil"/>
+        </w:pBdr>
+        <w:shd w:fill="auto" w:val="clear"/>
+        <w:spacing w:after="0" w:before="0" w:line="276" w:lineRule="auto"/>
+        <w:ind w:left="1133.8582677165355" w:right="-301.65354330708624" w:firstLine="0"/>
+        <w:jc w:val="left"/>
+        <w:rPr>
+          <w:sz w:val="18"/>
+          <w:szCs w:val="18"/>
+        </w:rPr>
+      </w:pPr>
+      <w:r>
+        <w:rPr>
+          <w:sz w:val="18"/>
+          <w:szCs w:val="18"/>
+          <w:rtl w:val="0"/>
+        </w:rPr>
+        <w:t xml:space="preserve">        static void SomaMatriz(int[,]matrizA, int[,]matrizB, int[,]matrizC)</w:t>
+      </w:r>
+    </w:p>
+    <w:p>
+      <w:pPr>
+        <w:keepNext w:val="0"/>
+        <w:keepLines w:val="0"/>
+        <w:pageBreakBefore w:val="0"/>
+        <w:widowControl w:val="1"/>
+        <w:pBdr>
+          <w:top w:space="0" w:sz="0" w:val="nil"/>
+          <w:left w:space="0" w:sz="0" w:val="nil"/>
+          <w:bottom w:space="0" w:sz="0" w:val="nil"/>
+          <w:right w:space="0" w:sz="0" w:val="nil"/>
+          <w:between w:space="0" w:sz="0" w:val="nil"/>
+        </w:pBdr>
+        <w:shd w:fill="auto" w:val="clear"/>
+        <w:spacing w:after="0" w:before="0" w:line="276" w:lineRule="auto"/>
+        <w:ind w:left="1133.8582677165355" w:right="-301.65354330708624" w:firstLine="0"/>
+        <w:jc w:val="left"/>
+        <w:rPr>
+          <w:sz w:val="18"/>
+          <w:szCs w:val="18"/>
+        </w:rPr>
+      </w:pPr>
+      <w:r>
+        <w:rPr>
+          <w:sz w:val="18"/>
+          <w:szCs w:val="18"/>
+          <w:rtl w:val="0"/>
+        </w:rPr>
+        <w:t xml:space="preserve">        {</w:t>
+      </w:r>
+    </w:p>
+    <w:p>
+      <w:pPr>
+        <w:keepNext w:val="0"/>
+        <w:keepLines w:val="0"/>
+        <w:pageBreakBefore w:val="0"/>
+        <w:widowControl w:val="1"/>
+        <w:pBdr>
+          <w:top w:space="0" w:sz="0" w:val="nil"/>
+          <w:left w:space="0" w:sz="0" w:val="nil"/>
+          <w:bottom w:space="0" w:sz="0" w:val="nil"/>
+          <w:right w:space="0" w:sz="0" w:val="nil"/>
+          <w:between w:space="0" w:sz="0" w:val="nil"/>
+        </w:pBdr>
+        <w:shd w:fill="auto" w:val="clear"/>
+        <w:spacing w:after="0" w:before="0" w:line="276" w:lineRule="auto"/>
+        <w:ind w:left="1133.8582677165355" w:right="-301.65354330708624" w:firstLine="0"/>
+        <w:jc w:val="left"/>
+        <w:rPr>
+          <w:sz w:val="18"/>
+          <w:szCs w:val="18"/>
+        </w:rPr>
+      </w:pPr>
+      <w:r>
+        <w:rPr>
+          <w:sz w:val="18"/>
+          <w:szCs w:val="18"/>
+          <w:rtl w:val="0"/>
+        </w:rPr>
+        <w:t xml:space="preserve">            for (int l = 0; l &lt; matrizA.GetLength(0); l++){</w:t>
+      </w:r>
+    </w:p>
+    <w:p>
+      <w:pPr>
+        <w:keepNext w:val="0"/>
+        <w:keepLines w:val="0"/>
+        <w:pageBreakBefore w:val="0"/>
+        <w:widowControl w:val="1"/>
+        <w:pBdr>
+          <w:top w:space="0" w:sz="0" w:val="nil"/>
+          <w:left w:space="0" w:sz="0" w:val="nil"/>
+          <w:bottom w:space="0" w:sz="0" w:val="nil"/>
+          <w:right w:space="0" w:sz="0" w:val="nil"/>
+          <w:between w:space="0" w:sz="0" w:val="nil"/>
+        </w:pBdr>
+        <w:shd w:fill="auto" w:val="clear"/>
+        <w:spacing w:after="0" w:before="0" w:line="276" w:lineRule="auto"/>
+        <w:ind w:left="1133.8582677165355" w:right="-301.65354330708624" w:firstLine="0"/>
+        <w:jc w:val="left"/>
+        <w:rPr>
+          <w:sz w:val="18"/>
+          <w:szCs w:val="18"/>
+        </w:rPr>
+      </w:pPr>
+      <w:r>
+        <w:rPr>
+          <w:sz w:val="18"/>
+          <w:szCs w:val="18"/>
+          <w:rtl w:val="0"/>
+        </w:rPr>
+        <w:t xml:space="preserve">                for (int c = 0; c &lt; matrizA.GetLength(1); c++){</w:t>
+      </w:r>
+    </w:p>
+    <w:p>
+      <w:pPr>
+        <w:keepNext w:val="0"/>
+        <w:keepLines w:val="0"/>
+        <w:pageBreakBefore w:val="0"/>
+        <w:widowControl w:val="1"/>
+        <w:pBdr>
+          <w:top w:space="0" w:sz="0" w:val="nil"/>
+          <w:left w:space="0" w:sz="0" w:val="nil"/>
+          <w:bottom w:space="0" w:sz="0" w:val="nil"/>
+          <w:right w:space="0" w:sz="0" w:val="nil"/>
+          <w:between w:space="0" w:sz="0" w:val="nil"/>
+        </w:pBdr>
+        <w:shd w:fill="auto" w:val="clear"/>
+        <w:spacing w:after="0" w:before="0" w:line="276" w:lineRule="auto"/>
+        <w:ind w:left="1133.8582677165355" w:right="-301.65354330708624" w:firstLine="0"/>
+        <w:jc w:val="left"/>
+        <w:rPr>
+          <w:sz w:val="18"/>
+          <w:szCs w:val="18"/>
+        </w:rPr>
+      </w:pPr>
+      <w:r>
+        <w:rPr>
+          <w:sz w:val="18"/>
+          <w:szCs w:val="18"/>
+          <w:rtl w:val="0"/>
+        </w:rPr>
+        <w:t xml:space="preserve">                    matrizC[l,c] = matrizA[l,c] + matrizB[l,c];</w:t>
+      </w:r>
+    </w:p>
+    <w:p>
+      <w:pPr>
+        <w:keepNext w:val="0"/>
+        <w:keepLines w:val="0"/>
+        <w:pageBreakBefore w:val="0"/>
+        <w:widowControl w:val="1"/>
+        <w:pBdr>
+          <w:top w:space="0" w:sz="0" w:val="nil"/>
+          <w:left w:space="0" w:sz="0" w:val="nil"/>
+          <w:bottom w:space="0" w:sz="0" w:val="nil"/>
+          <w:right w:space="0" w:sz="0" w:val="nil"/>
+          <w:between w:space="0" w:sz="0" w:val="nil"/>
+        </w:pBdr>
+        <w:shd w:fill="auto" w:val="clear"/>
+        <w:spacing w:after="0" w:before="0" w:line="276" w:lineRule="auto"/>
+        <w:ind w:left="1133.8582677165355" w:right="-301.65354330708624" w:firstLine="0"/>
+        <w:jc w:val="left"/>
+        <w:rPr>
+          <w:sz w:val="18"/>
+          <w:szCs w:val="18"/>
+        </w:rPr>
+      </w:pPr>
+      <w:r>
+        <w:rPr>
+          <w:sz w:val="18"/>
+          <w:szCs w:val="18"/>
+          <w:rtl w:val="0"/>
+        </w:rPr>
+        <w:t xml:space="preserve">                }</w:t>
+      </w:r>
+    </w:p>
+    <w:p>
+      <w:pPr>
+        <w:keepNext w:val="0"/>
+        <w:keepLines w:val="0"/>
+        <w:pageBreakBefore w:val="0"/>
+        <w:widowControl w:val="1"/>
+        <w:pBdr>
+          <w:top w:space="0" w:sz="0" w:val="nil"/>
+          <w:left w:space="0" w:sz="0" w:val="nil"/>
+          <w:bottom w:space="0" w:sz="0" w:val="nil"/>
+          <w:right w:space="0" w:sz="0" w:val="nil"/>
+          <w:between w:space="0" w:sz="0" w:val="nil"/>
+        </w:pBdr>
+        <w:shd w:fill="auto" w:val="clear"/>
+        <w:spacing w:after="0" w:before="0" w:line="276" w:lineRule="auto"/>
+        <w:ind w:left="1133.8582677165355" w:right="-301.65354330708624" w:firstLine="0"/>
+        <w:jc w:val="left"/>
+        <w:rPr>
+          <w:sz w:val="18"/>
+          <w:szCs w:val="18"/>
+        </w:rPr>
+      </w:pPr>
+      <w:r>
+        <w:rPr>
+          <w:sz w:val="18"/>
+          <w:szCs w:val="18"/>
+          <w:rtl w:val="0"/>
+        </w:rPr>
+        <w:t xml:space="preserve">            }    </w:t>
+      </w:r>
+    </w:p>
+    <w:p>
+      <w:pPr>
+        <w:keepNext w:val="0"/>
+        <w:keepLines w:val="0"/>
+        <w:pageBreakBefore w:val="0"/>
+        <w:widowControl w:val="1"/>
+        <w:pBdr>
+          <w:top w:space="0" w:sz="0" w:val="nil"/>
+          <w:left w:space="0" w:sz="0" w:val="nil"/>
+          <w:bottom w:space="0" w:sz="0" w:val="nil"/>
+          <w:right w:space="0" w:sz="0" w:val="nil"/>
+          <w:between w:space="0" w:sz="0" w:val="nil"/>
+        </w:pBdr>
+        <w:shd w:fill="auto" w:val="clear"/>
+        <w:spacing w:after="0" w:before="0" w:line="276" w:lineRule="auto"/>
+        <w:ind w:left="1133.8582677165355" w:right="-301.65354330708624" w:firstLine="0"/>
+        <w:jc w:val="left"/>
+        <w:rPr>
+          <w:sz w:val="18"/>
+          <w:szCs w:val="18"/>
+        </w:rPr>
+      </w:pPr>
+      <w:r>
+        <w:rPr>
+          <w:sz w:val="18"/>
+          <w:szCs w:val="18"/>
+          <w:rtl w:val="0"/>
+        </w:rPr>
+        <w:t xml:space="preserve">        }</w:t>
+      </w:r>
+    </w:p>
+    <w:p>
+      <w:pPr>
+        <w:keepNext w:val="0"/>
+        <w:keepLines w:val="0"/>
+        <w:pageBreakBefore w:val="0"/>
+        <w:widowControl w:val="1"/>
+        <w:pBdr>
+          <w:top w:space="0" w:sz="0" w:val="nil"/>
+          <w:left w:space="0" w:sz="0" w:val="nil"/>
+          <w:bottom w:space="0" w:sz="0" w:val="nil"/>
+          <w:right w:space="0" w:sz="0" w:val="nil"/>
+          <w:between w:space="0" w:sz="0" w:val="nil"/>
+        </w:pBdr>
+        <w:shd w:fill="auto" w:val="clear"/>
+        <w:spacing w:after="0" w:before="0" w:line="276" w:lineRule="auto"/>
+        <w:ind w:left="1133.8582677165355" w:right="-301.65354330708624" w:firstLine="0"/>
+        <w:jc w:val="left"/>
+        <w:rPr>
+          <w:sz w:val="18"/>
+          <w:szCs w:val="18"/>
+        </w:rPr>
+      </w:pPr>
+      <w:r>
+        <w:rPr>
+          <w:rtl w:val="0"/>
+        </w:rPr>
+      </w:r>
+    </w:p>
+    <w:p>
+      <w:pPr>
+        <w:keepNext w:val="0"/>
+        <w:keepLines w:val="0"/>
+        <w:pageBreakBefore w:val="0"/>
+        <w:widowControl w:val="1"/>
+        <w:pBdr>
+          <w:top w:space="0" w:sz="0" w:val="nil"/>
+          <w:left w:space="0" w:sz="0" w:val="nil"/>
+          <w:bottom w:space="0" w:sz="0" w:val="nil"/>
+          <w:right w:space="0" w:sz="0" w:val="nil"/>
+          <w:between w:space="0" w:sz="0" w:val="nil"/>
+        </w:pBdr>
+        <w:shd w:fill="auto" w:val="clear"/>
+        <w:spacing w:after="0" w:before="0" w:line="276" w:lineRule="auto"/>
+        <w:ind w:left="1133.8582677165355" w:right="-301.65354330708624" w:firstLine="0"/>
+        <w:jc w:val="left"/>
+        <w:rPr>
+          <w:sz w:val="18"/>
+          <w:szCs w:val="18"/>
+        </w:rPr>
+      </w:pPr>
+      <w:r>
+        <w:rPr>
+          <w:sz w:val="18"/>
+          <w:szCs w:val="18"/>
+          <w:rtl w:val="0"/>
+        </w:rPr>
+        <w:t xml:space="preserve">        // Função que imprime matriz</w:t>
+      </w:r>
+    </w:p>
+    <w:p>
+      <w:pPr>
+        <w:keepNext w:val="0"/>
+        <w:keepLines w:val="0"/>
+        <w:pageBreakBefore w:val="0"/>
+        <w:widowControl w:val="1"/>
+        <w:pBdr>
+          <w:top w:space="0" w:sz="0" w:val="nil"/>
+          <w:left w:space="0" w:sz="0" w:val="nil"/>
+          <w:bottom w:space="0" w:sz="0" w:val="nil"/>
+          <w:right w:space="0" w:sz="0" w:val="nil"/>
+          <w:between w:space="0" w:sz="0" w:val="nil"/>
+        </w:pBdr>
+        <w:shd w:fill="auto" w:val="clear"/>
+        <w:spacing w:after="0" w:before="0" w:line="276" w:lineRule="auto"/>
+        <w:ind w:left="1133.8582677165355" w:right="-301.65354330708624" w:firstLine="0"/>
+        <w:jc w:val="left"/>
+        <w:rPr>
+          <w:sz w:val="18"/>
+          <w:szCs w:val="18"/>
+        </w:rPr>
+      </w:pPr>
+      <w:r>
+        <w:rPr>
+          <w:sz w:val="18"/>
+          <w:szCs w:val="18"/>
+          <w:rtl w:val="0"/>
+        </w:rPr>
+        <w:t xml:space="preserve">        static void ImprimeMatriz(int [,]M)</w:t>
+      </w:r>
+    </w:p>
+    <w:p>
+      <w:pPr>
+        <w:keepNext w:val="0"/>
+        <w:keepLines w:val="0"/>
+        <w:pageBreakBefore w:val="0"/>
+        <w:widowControl w:val="1"/>
+        <w:pBdr>
+          <w:top w:space="0" w:sz="0" w:val="nil"/>
+          <w:left w:space="0" w:sz="0" w:val="nil"/>
+          <w:bottom w:space="0" w:sz="0" w:val="nil"/>
+          <w:right w:space="0" w:sz="0" w:val="nil"/>
+          <w:between w:space="0" w:sz="0" w:val="nil"/>
+        </w:pBdr>
+        <w:shd w:fill="auto" w:val="clear"/>
+        <w:spacing w:after="0" w:before="0" w:line="276" w:lineRule="auto"/>
+        <w:ind w:left="1133.8582677165355" w:right="-301.65354330708624" w:firstLine="0"/>
+        <w:jc w:val="left"/>
+        <w:rPr>
+          <w:sz w:val="18"/>
+          <w:szCs w:val="18"/>
+        </w:rPr>
+      </w:pPr>
+      <w:r>
+        <w:rPr>
+          <w:sz w:val="18"/>
+          <w:szCs w:val="18"/>
+          <w:rtl w:val="0"/>
+        </w:rPr>
+        <w:t xml:space="preserve">        {</w:t>
+      </w:r>
+    </w:p>
+    <w:p>
+      <w:pPr>
+        <w:keepNext w:val="0"/>
+        <w:keepLines w:val="0"/>
+        <w:pageBreakBefore w:val="0"/>
+        <w:widowControl w:val="1"/>
+        <w:pBdr>
+          <w:top w:space="0" w:sz="0" w:val="nil"/>
+          <w:left w:space="0" w:sz="0" w:val="nil"/>
+          <w:bottom w:space="0" w:sz="0" w:val="nil"/>
+          <w:right w:space="0" w:sz="0" w:val="nil"/>
+          <w:between w:space="0" w:sz="0" w:val="nil"/>
+        </w:pBdr>
+        <w:shd w:fill="auto" w:val="clear"/>
+        <w:spacing w:after="0" w:before="0" w:line="276" w:lineRule="auto"/>
+        <w:ind w:left="1133.8582677165355" w:right="-301.65354330708624" w:firstLine="0"/>
+        <w:jc w:val="left"/>
+        <w:rPr>
+          <w:sz w:val="18"/>
+          <w:szCs w:val="18"/>
+        </w:rPr>
+      </w:pPr>
+      <w:r>
+        <w:rPr>
+          <w:sz w:val="18"/>
+          <w:szCs w:val="18"/>
+          <w:rtl w:val="0"/>
+        </w:rPr>
+        <w:t xml:space="preserve">            for(int l = 0; l &lt; M.GetLength(0); l++){</w:t>
+      </w:r>
+    </w:p>
+    <w:p>
+      <w:pPr>
+        <w:keepNext w:val="0"/>
+        <w:keepLines w:val="0"/>
+        <w:pageBreakBefore w:val="0"/>
+        <w:widowControl w:val="1"/>
+        <w:pBdr>
+          <w:top w:space="0" w:sz="0" w:val="nil"/>
+          <w:left w:space="0" w:sz="0" w:val="nil"/>
+          <w:bottom w:space="0" w:sz="0" w:val="nil"/>
+          <w:right w:space="0" w:sz="0" w:val="nil"/>
+          <w:between w:space="0" w:sz="0" w:val="nil"/>
+        </w:pBdr>
+        <w:shd w:fill="auto" w:val="clear"/>
+        <w:spacing w:after="0" w:before="0" w:line="276" w:lineRule="auto"/>
+        <w:ind w:left="1133.8582677165355" w:right="-301.65354330708624" w:firstLine="0"/>
+        <w:jc w:val="left"/>
+        <w:rPr>
+          <w:sz w:val="18"/>
+          <w:szCs w:val="18"/>
+        </w:rPr>
+      </w:pPr>
+      <w:r>
+        <w:rPr>
+          <w:sz w:val="18"/>
+          <w:szCs w:val="18"/>
+          <w:rtl w:val="0"/>
+        </w:rPr>
+        <w:t xml:space="preserve">                for (int c = 0; c &lt; M.GetLength(1); c++){</w:t>
+      </w:r>
+    </w:p>
+    <w:p>
+      <w:pPr>
+        <w:keepNext w:val="0"/>
+        <w:keepLines w:val="0"/>
+        <w:pageBreakBefore w:val="0"/>
+        <w:widowControl w:val="1"/>
+        <w:pBdr>
+          <w:top w:space="0" w:sz="0" w:val="nil"/>
+          <w:left w:space="0" w:sz="0" w:val="nil"/>
+          <w:bottom w:space="0" w:sz="0" w:val="nil"/>
+          <w:right w:space="0" w:sz="0" w:val="nil"/>
+          <w:between w:space="0" w:sz="0" w:val="nil"/>
+        </w:pBdr>
+        <w:shd w:fill="auto" w:val="clear"/>
+        <w:spacing w:after="0" w:before="0" w:line="276" w:lineRule="auto"/>
+        <w:ind w:left="1133.8582677165355" w:right="-301.65354330708624" w:firstLine="0"/>
+        <w:jc w:val="left"/>
+        <w:rPr>
+          <w:sz w:val="18"/>
+          <w:szCs w:val="18"/>
+        </w:rPr>
+      </w:pPr>
+      <w:r>
+        <w:rPr>
+          <w:sz w:val="18"/>
+          <w:szCs w:val="18"/>
+          <w:rtl w:val="0"/>
+        </w:rPr>
+        <w:t xml:space="preserve">                    Console.Write(M[l,c] + "\t");</w:t>
+      </w:r>
+    </w:p>
+    <w:p>
+      <w:pPr>
+        <w:keepNext w:val="0"/>
+        <w:keepLines w:val="0"/>
+        <w:pageBreakBefore w:val="0"/>
+        <w:widowControl w:val="1"/>
+        <w:pBdr>
+          <w:top w:space="0" w:sz="0" w:val="nil"/>
+          <w:left w:space="0" w:sz="0" w:val="nil"/>
+          <w:bottom w:space="0" w:sz="0" w:val="nil"/>
+          <w:right w:space="0" w:sz="0" w:val="nil"/>
+          <w:between w:space="0" w:sz="0" w:val="nil"/>
+        </w:pBdr>
+        <w:shd w:fill="auto" w:val="clear"/>
+        <w:spacing w:after="0" w:before="0" w:line="276" w:lineRule="auto"/>
+        <w:ind w:left="1133.8582677165355" w:right="-301.65354330708624" w:firstLine="0"/>
+        <w:jc w:val="left"/>
+        <w:rPr>
+          <w:sz w:val="18"/>
+          <w:szCs w:val="18"/>
+        </w:rPr>
+      </w:pPr>
+      <w:r>
+        <w:rPr>
+          <w:sz w:val="18"/>
+          <w:szCs w:val="18"/>
+          <w:rtl w:val="0"/>
+        </w:rPr>
+        <w:t xml:space="preserve">                }</w:t>
+      </w:r>
+    </w:p>
+    <w:p>
+      <w:pPr>
+        <w:keepNext w:val="0"/>
+        <w:keepLines w:val="0"/>
+        <w:pageBreakBefore w:val="0"/>
+        <w:widowControl w:val="1"/>
+        <w:pBdr>
+          <w:top w:space="0" w:sz="0" w:val="nil"/>
+          <w:left w:space="0" w:sz="0" w:val="nil"/>
+          <w:bottom w:space="0" w:sz="0" w:val="nil"/>
+          <w:right w:space="0" w:sz="0" w:val="nil"/>
+          <w:between w:space="0" w:sz="0" w:val="nil"/>
+        </w:pBdr>
+        <w:shd w:fill="auto" w:val="clear"/>
+        <w:spacing w:after="0" w:before="0" w:line="276" w:lineRule="auto"/>
+        <w:ind w:left="1133.8582677165355" w:right="-301.65354330708624" w:firstLine="0"/>
+        <w:jc w:val="left"/>
+        <w:rPr>
+          <w:sz w:val="18"/>
+          <w:szCs w:val="18"/>
+        </w:rPr>
+      </w:pPr>
+      <w:r>
+        <w:rPr>
+          <w:sz w:val="18"/>
+          <w:szCs w:val="18"/>
+          <w:rtl w:val="0"/>
+        </w:rPr>
+        <w:t xml:space="preserve">                Console.Write("\n");</w:t>
+      </w:r>
+    </w:p>
+    <w:p>
+      <w:pPr>
+        <w:keepNext w:val="0"/>
+        <w:keepLines w:val="0"/>
+        <w:pageBreakBefore w:val="0"/>
+        <w:widowControl w:val="1"/>
+        <w:pBdr>
+          <w:top w:space="0" w:sz="0" w:val="nil"/>
+          <w:left w:space="0" w:sz="0" w:val="nil"/>
+          <w:bottom w:space="0" w:sz="0" w:val="nil"/>
+          <w:right w:space="0" w:sz="0" w:val="nil"/>
+          <w:between w:space="0" w:sz="0" w:val="nil"/>
+        </w:pBdr>
+        <w:shd w:fill="auto" w:val="clear"/>
+        <w:spacing w:after="0" w:before="0" w:line="276" w:lineRule="auto"/>
+        <w:ind w:left="1133.8582677165355" w:right="-301.65354330708624" w:firstLine="0"/>
+        <w:jc w:val="left"/>
+        <w:rPr>
+          <w:sz w:val="18"/>
+          <w:szCs w:val="18"/>
+        </w:rPr>
+      </w:pPr>
+      <w:r>
+        <w:rPr>
+          <w:sz w:val="18"/>
+          <w:szCs w:val="18"/>
+          <w:rtl w:val="0"/>
+        </w:rPr>
+        <w:t xml:space="preserve">            }</w:t>
+      </w:r>
+    </w:p>
+    <w:p>
+      <w:pPr>
+        <w:keepNext w:val="0"/>
+        <w:keepLines w:val="0"/>
+        <w:pageBreakBefore w:val="0"/>
+        <w:widowControl w:val="1"/>
+        <w:pBdr>
+          <w:top w:space="0" w:sz="0" w:val="nil"/>
+          <w:left w:space="0" w:sz="0" w:val="nil"/>
+          <w:bottom w:space="0" w:sz="0" w:val="nil"/>
+          <w:right w:space="0" w:sz="0" w:val="nil"/>
+          <w:between w:space="0" w:sz="0" w:val="nil"/>
+        </w:pBdr>
+        <w:shd w:fill="auto" w:val="clear"/>
+        <w:spacing w:after="0" w:before="0" w:line="276" w:lineRule="auto"/>
+        <w:ind w:left="1133.8582677165355" w:right="-301.65354330708624" w:firstLine="0"/>
+        <w:jc w:val="left"/>
+        <w:rPr>
+          <w:sz w:val="18"/>
+          <w:szCs w:val="18"/>
+        </w:rPr>
+      </w:pPr>
+      <w:r>
+        <w:rPr>
+          <w:sz w:val="18"/>
+          <w:szCs w:val="18"/>
+          <w:rtl w:val="0"/>
+        </w:rPr>
+        <w:t xml:space="preserve">        }</w:t>
+      </w:r>
+    </w:p>
+    <w:p>
+      <w:pPr>
+        <w:keepNext w:val="0"/>
+        <w:keepLines w:val="0"/>
+        <w:pageBreakBefore w:val="0"/>
+        <w:widowControl w:val="1"/>
+        <w:pBdr>
+          <w:top w:space="0" w:sz="0" w:val="nil"/>
+          <w:left w:space="0" w:sz="0" w:val="nil"/>
+          <w:bottom w:space="0" w:sz="0" w:val="nil"/>
+          <w:right w:space="0" w:sz="0" w:val="nil"/>
+          <w:between w:space="0" w:sz="0" w:val="nil"/>
+        </w:pBdr>
+        <w:shd w:fill="auto" w:val="clear"/>
+        <w:spacing w:after="0" w:before="0" w:line="276" w:lineRule="auto"/>
+        <w:ind w:left="1133.8582677165355" w:right="-301.65354330708624" w:firstLine="0"/>
+        <w:jc w:val="left"/>
+        <w:rPr>
+          <w:sz w:val="18"/>
+          <w:szCs w:val="18"/>
+        </w:rPr>
+      </w:pPr>
+      <w:r>
+        <w:rPr>
+          <w:rtl w:val="0"/>
+        </w:rPr>
+      </w:r>
+    </w:p>
+    <w:p>
+      <w:pPr>
+        <w:keepNext w:val="0"/>
+        <w:keepLines w:val="0"/>
+        <w:pageBreakBefore w:val="0"/>
+        <w:widowControl w:val="1"/>
+        <w:pBdr>
+          <w:top w:space="0" w:sz="0" w:val="nil"/>
+          <w:left w:space="0" w:sz="0" w:val="nil"/>
+          <w:bottom w:space="0" w:sz="0" w:val="nil"/>
+          <w:right w:space="0" w:sz="0" w:val="nil"/>
+          <w:between w:space="0" w:sz="0" w:val="nil"/>
+        </w:pBdr>
+        <w:shd w:fill="auto" w:val="clear"/>
+        <w:spacing w:after="0" w:before="0" w:line="276" w:lineRule="auto"/>
+        <w:ind w:left="1133.8582677165355" w:right="-301.65354330708624" w:firstLine="0"/>
+        <w:jc w:val="left"/>
+        <w:rPr>
+          <w:sz w:val="18"/>
+          <w:szCs w:val="18"/>
+        </w:rPr>
+      </w:pPr>
+      <w:r>
+        <w:rPr>
+          <w:sz w:val="18"/>
+          <w:szCs w:val="18"/>
+          <w:rtl w:val="0"/>
+        </w:rPr>
+        <w:t xml:space="preserve">        static void Main(string[] args)</w:t>
+      </w:r>
+    </w:p>
+    <w:p>
+      <w:pPr>
+        <w:keepNext w:val="0"/>
+        <w:keepLines w:val="0"/>
+        <w:pageBreakBefore w:val="0"/>
+        <w:widowControl w:val="1"/>
+        <w:pBdr>
+          <w:top w:space="0" w:sz="0" w:val="nil"/>
+          <w:left w:space="0" w:sz="0" w:val="nil"/>
+          <w:bottom w:space="0" w:sz="0" w:val="nil"/>
+          <w:right w:space="0" w:sz="0" w:val="nil"/>
+          <w:between w:space="0" w:sz="0" w:val="nil"/>
+        </w:pBdr>
+        <w:shd w:fill="auto" w:val="clear"/>
+        <w:spacing w:after="0" w:before="0" w:line="276" w:lineRule="auto"/>
+        <w:ind w:left="1133.8582677165355" w:right="-301.65354330708624" w:firstLine="0"/>
+        <w:jc w:val="left"/>
+        <w:rPr>
+          <w:sz w:val="18"/>
+          <w:szCs w:val="18"/>
+        </w:rPr>
+      </w:pPr>
+      <w:r>
+        <w:rPr>
+          <w:sz w:val="18"/>
+          <w:szCs w:val="18"/>
+          <w:rtl w:val="0"/>
+        </w:rPr>
+        <w:t xml:space="preserve">        {</w:t>
+      </w:r>
+    </w:p>
+    <w:p>
+      <w:pPr>
+        <w:keepNext w:val="0"/>
+        <w:keepLines w:val="0"/>
+        <w:pageBreakBefore w:val="0"/>
+        <w:widowControl w:val="1"/>
+        <w:pBdr>
+          <w:top w:space="0" w:sz="0" w:val="nil"/>
+          <w:left w:space="0" w:sz="0" w:val="nil"/>
+          <w:bottom w:space="0" w:sz="0" w:val="nil"/>
+          <w:right w:space="0" w:sz="0" w:val="nil"/>
+          <w:between w:space="0" w:sz="0" w:val="nil"/>
+        </w:pBdr>
+        <w:shd w:fill="auto" w:val="clear"/>
+        <w:spacing w:after="0" w:before="0" w:line="276" w:lineRule="auto"/>
+        <w:ind w:left="1133.8582677165355" w:right="-301.65354330708624" w:firstLine="0"/>
+        <w:jc w:val="left"/>
+        <w:rPr>
+          <w:sz w:val="18"/>
+          <w:szCs w:val="18"/>
+        </w:rPr>
+      </w:pPr>
+      <w:r>
+        <w:rPr>
+          <w:sz w:val="18"/>
+          <w:szCs w:val="18"/>
+          <w:rtl w:val="0"/>
+        </w:rPr>
+        <w:t xml:space="preserve">            int [ , ] matrizA = new int [4,4];</w:t>
+      </w:r>
+    </w:p>
+    <w:p>
+      <w:pPr>
+        <w:keepNext w:val="0"/>
+        <w:keepLines w:val="0"/>
+        <w:pageBreakBefore w:val="0"/>
+        <w:widowControl w:val="1"/>
+        <w:pBdr>
+          <w:top w:space="0" w:sz="0" w:val="nil"/>
+          <w:left w:space="0" w:sz="0" w:val="nil"/>
+          <w:bottom w:space="0" w:sz="0" w:val="nil"/>
+          <w:right w:space="0" w:sz="0" w:val="nil"/>
+          <w:between w:space="0" w:sz="0" w:val="nil"/>
+        </w:pBdr>
+        <w:shd w:fill="auto" w:val="clear"/>
+        <w:spacing w:after="0" w:before="0" w:line="276" w:lineRule="auto"/>
+        <w:ind w:left="1133.8582677165355" w:right="-301.65354330708624" w:firstLine="0"/>
+        <w:jc w:val="left"/>
+        <w:rPr>
+          <w:sz w:val="18"/>
+          <w:szCs w:val="18"/>
+        </w:rPr>
+      </w:pPr>
+      <w:r>
+        <w:rPr>
+          <w:sz w:val="18"/>
+          <w:szCs w:val="18"/>
+          <w:rtl w:val="0"/>
+        </w:rPr>
+        <w:t xml:space="preserve">            int [ , ] matrizB = new int [4,4];</w:t>
+      </w:r>
+    </w:p>
+    <w:p>
+      <w:pPr>
+        <w:keepNext w:val="0"/>
+        <w:keepLines w:val="0"/>
+        <w:pageBreakBefore w:val="0"/>
+        <w:widowControl w:val="1"/>
+        <w:pBdr>
+          <w:top w:space="0" w:sz="0" w:val="nil"/>
+          <w:left w:space="0" w:sz="0" w:val="nil"/>
+          <w:bottom w:space="0" w:sz="0" w:val="nil"/>
+          <w:right w:space="0" w:sz="0" w:val="nil"/>
+          <w:between w:space="0" w:sz="0" w:val="nil"/>
+        </w:pBdr>
+        <w:shd w:fill="auto" w:val="clear"/>
+        <w:spacing w:after="0" w:before="0" w:line="276" w:lineRule="auto"/>
+        <w:ind w:left="1133.8582677165355" w:right="-301.65354330708624" w:firstLine="0"/>
+        <w:jc w:val="left"/>
+        <w:rPr>
+          <w:sz w:val="18"/>
+          <w:szCs w:val="18"/>
+        </w:rPr>
+      </w:pPr>
+      <w:r>
+        <w:rPr>
+          <w:sz w:val="18"/>
+          <w:szCs w:val="18"/>
+          <w:rtl w:val="0"/>
+        </w:rPr>
+        <w:t xml:space="preserve">            int [ , ] matrizC = new int [4,4];</w:t>
+      </w:r>
+    </w:p>
+    <w:p>
+      <w:pPr>
+        <w:keepNext w:val="0"/>
+        <w:keepLines w:val="0"/>
+        <w:pageBreakBefore w:val="0"/>
+        <w:widowControl w:val="1"/>
+        <w:pBdr>
+          <w:top w:space="0" w:sz="0" w:val="nil"/>
+          <w:left w:space="0" w:sz="0" w:val="nil"/>
+          <w:bottom w:space="0" w:sz="0" w:val="nil"/>
+          <w:right w:space="0" w:sz="0" w:val="nil"/>
+          <w:between w:space="0" w:sz="0" w:val="nil"/>
+        </w:pBdr>
+        <w:shd w:fill="auto" w:val="clear"/>
+        <w:spacing w:after="0" w:before="0" w:line="276" w:lineRule="auto"/>
+        <w:ind w:left="1133.8582677165355" w:right="-301.65354330708624" w:firstLine="0"/>
+        <w:jc w:val="left"/>
+        <w:rPr>
+          <w:sz w:val="18"/>
+          <w:szCs w:val="18"/>
+        </w:rPr>
+      </w:pPr>
+      <w:r>
+        <w:rPr>
+          <w:rtl w:val="0"/>
+        </w:rPr>
+      </w:r>
+    </w:p>
+    <w:p>
+      <w:pPr>
+        <w:keepNext w:val="0"/>
+        <w:keepLines w:val="0"/>
+        <w:pageBreakBefore w:val="0"/>
+        <w:widowControl w:val="1"/>
+        <w:pBdr>
+          <w:top w:space="0" w:sz="0" w:val="nil"/>
+          <w:left w:space="0" w:sz="0" w:val="nil"/>
+          <w:bottom w:space="0" w:sz="0" w:val="nil"/>
+          <w:right w:space="0" w:sz="0" w:val="nil"/>
+          <w:between w:space="0" w:sz="0" w:val="nil"/>
+        </w:pBdr>
+        <w:shd w:fill="auto" w:val="clear"/>
+        <w:spacing w:after="0" w:before="0" w:line="276" w:lineRule="auto"/>
+        <w:ind w:left="1133.8582677165355" w:right="-301.65354330708624" w:firstLine="0"/>
+        <w:jc w:val="left"/>
+        <w:rPr>
+          <w:sz w:val="18"/>
+          <w:szCs w:val="18"/>
+        </w:rPr>
+      </w:pPr>
+      <w:r>
+        <w:rPr>
+          <w:sz w:val="18"/>
+          <w:szCs w:val="18"/>
+          <w:rtl w:val="0"/>
+        </w:rPr>
+        <w:t xml:space="preserve">            LeMatriz(matrizA);</w:t>
+      </w:r>
+    </w:p>
+    <w:p>
+      <w:pPr>
+        <w:keepNext w:val="0"/>
+        <w:keepLines w:val="0"/>
+        <w:pageBreakBefore w:val="0"/>
+        <w:widowControl w:val="1"/>
+        <w:pBdr>
+          <w:top w:space="0" w:sz="0" w:val="nil"/>
+          <w:left w:space="0" w:sz="0" w:val="nil"/>
+          <w:bottom w:space="0" w:sz="0" w:val="nil"/>
+          <w:right w:space="0" w:sz="0" w:val="nil"/>
+          <w:between w:space="0" w:sz="0" w:val="nil"/>
+        </w:pBdr>
+        <w:shd w:fill="auto" w:val="clear"/>
+        <w:spacing w:after="0" w:before="0" w:line="276" w:lineRule="auto"/>
+        <w:ind w:left="1133.8582677165355" w:right="-301.65354330708624" w:firstLine="0"/>
+        <w:jc w:val="left"/>
+        <w:rPr>
+          <w:sz w:val="18"/>
+          <w:szCs w:val="18"/>
+        </w:rPr>
+      </w:pPr>
+      <w:r>
+        <w:rPr>
+          <w:sz w:val="18"/>
+          <w:szCs w:val="18"/>
+          <w:rtl w:val="0"/>
+        </w:rPr>
+        <w:t xml:space="preserve">            LeMatriz(matrizB);</w:t>
+      </w:r>
+    </w:p>
+    <w:p>
+      <w:pPr>
+        <w:keepNext w:val="0"/>
+        <w:keepLines w:val="0"/>
+        <w:pageBreakBefore w:val="0"/>
+        <w:widowControl w:val="1"/>
+        <w:pBdr>
+          <w:top w:space="0" w:sz="0" w:val="nil"/>
+          <w:left w:space="0" w:sz="0" w:val="nil"/>
+          <w:bottom w:space="0" w:sz="0" w:val="nil"/>
+          <w:right w:space="0" w:sz="0" w:val="nil"/>
+          <w:between w:space="0" w:sz="0" w:val="nil"/>
+        </w:pBdr>
+        <w:shd w:fill="auto" w:val="clear"/>
+        <w:spacing w:after="0" w:before="0" w:line="276" w:lineRule="auto"/>
+        <w:ind w:left="1133.8582677165355" w:right="-301.65354330708624" w:firstLine="0"/>
+        <w:jc w:val="left"/>
+        <w:rPr>
+          <w:sz w:val="18"/>
+          <w:szCs w:val="18"/>
+        </w:rPr>
+      </w:pPr>
+      <w:r>
+        <w:rPr>
+          <w:rtl w:val="0"/>
+        </w:rPr>
+      </w:r>
+    </w:p>
+    <w:p>
+      <w:pPr>
+        <w:keepNext w:val="0"/>
+        <w:keepLines w:val="0"/>
+        <w:pageBreakBefore w:val="0"/>
+        <w:widowControl w:val="1"/>
+        <w:pBdr>
+          <w:top w:space="0" w:sz="0" w:val="nil"/>
+          <w:left w:space="0" w:sz="0" w:val="nil"/>
+          <w:bottom w:space="0" w:sz="0" w:val="nil"/>
+          <w:right w:space="0" w:sz="0" w:val="nil"/>
+          <w:between w:space="0" w:sz="0" w:val="nil"/>
+        </w:pBdr>
+        <w:shd w:fill="auto" w:val="clear"/>
+        <w:spacing w:after="0" w:before="0" w:line="276" w:lineRule="auto"/>
+        <w:ind w:left="1133.8582677165355" w:right="-301.65354330708624" w:firstLine="0"/>
+        <w:jc w:val="left"/>
+        <w:rPr>
+          <w:sz w:val="18"/>
+          <w:szCs w:val="18"/>
+        </w:rPr>
+      </w:pPr>
+      <w:r>
+        <w:rPr>
+          <w:sz w:val="18"/>
+          <w:szCs w:val="18"/>
+          <w:rtl w:val="0"/>
+        </w:rPr>
+        <w:t xml:space="preserve">            SomaMatriz(matrizA, matrizB, matrizC);</w:t>
+      </w:r>
+    </w:p>
+    <w:p>
+      <w:pPr>
+        <w:keepNext w:val="0"/>
+        <w:keepLines w:val="0"/>
+        <w:pageBreakBefore w:val="0"/>
+        <w:widowControl w:val="1"/>
+        <w:pBdr>
+          <w:top w:space="0" w:sz="0" w:val="nil"/>
+          <w:left w:space="0" w:sz="0" w:val="nil"/>
+          <w:bottom w:space="0" w:sz="0" w:val="nil"/>
+          <w:right w:space="0" w:sz="0" w:val="nil"/>
+          <w:between w:space="0" w:sz="0" w:val="nil"/>
+        </w:pBdr>
+        <w:shd w:fill="auto" w:val="clear"/>
+        <w:spacing w:after="0" w:before="0" w:line="276" w:lineRule="auto"/>
+        <w:ind w:left="1133.8582677165355" w:right="-301.65354330708624" w:firstLine="0"/>
+        <w:jc w:val="left"/>
+        <w:rPr>
+          <w:sz w:val="18"/>
+          <w:szCs w:val="18"/>
+        </w:rPr>
+      </w:pPr>
+      <w:r>
+        <w:rPr>
+          <w:rtl w:val="0"/>
+        </w:rPr>
+      </w:r>
+    </w:p>
+    <w:p>
+      <w:pPr>
+        <w:keepNext w:val="0"/>
+        <w:keepLines w:val="0"/>
+        <w:pageBreakBefore w:val="0"/>
+        <w:widowControl w:val="1"/>
+        <w:pBdr>
+          <w:top w:space="0" w:sz="0" w:val="nil"/>
+          <w:left w:space="0" w:sz="0" w:val="nil"/>
+          <w:bottom w:space="0" w:sz="0" w:val="nil"/>
+          <w:right w:space="0" w:sz="0" w:val="nil"/>
+          <w:between w:space="0" w:sz="0" w:val="nil"/>
+        </w:pBdr>
+        <w:shd w:fill="auto" w:val="clear"/>
+        <w:spacing w:after="0" w:before="0" w:line="276" w:lineRule="auto"/>
+        <w:ind w:left="1133.8582677165355" w:right="-301.65354330708624" w:firstLine="0"/>
+        <w:jc w:val="left"/>
+        <w:rPr>
+          <w:sz w:val="18"/>
+          <w:szCs w:val="18"/>
+        </w:rPr>
+      </w:pPr>
+      <w:r>
+        <w:rPr>
+          <w:sz w:val="18"/>
+          <w:szCs w:val="18"/>
+          <w:rtl w:val="0"/>
+        </w:rPr>
+        <w:t xml:space="preserve">            Console.WriteLine("Soma das Matrizes A e B");</w:t>
+      </w:r>
+    </w:p>
+    <w:p>
+      <w:pPr>
+        <w:keepNext w:val="0"/>
+        <w:keepLines w:val="0"/>
+        <w:pageBreakBefore w:val="0"/>
+        <w:widowControl w:val="1"/>
+        <w:pBdr>
+          <w:top w:space="0" w:sz="0" w:val="nil"/>
+          <w:left w:space="0" w:sz="0" w:val="nil"/>
+          <w:bottom w:space="0" w:sz="0" w:val="nil"/>
+          <w:right w:space="0" w:sz="0" w:val="nil"/>
+          <w:between w:space="0" w:sz="0" w:val="nil"/>
+        </w:pBdr>
+        <w:shd w:fill="auto" w:val="clear"/>
+        <w:spacing w:after="0" w:before="0" w:line="276" w:lineRule="auto"/>
+        <w:ind w:left="1133.8582677165355" w:right="-301.65354330708624" w:firstLine="0"/>
+        <w:jc w:val="left"/>
+        <w:rPr>
+          <w:sz w:val="18"/>
+          <w:szCs w:val="18"/>
+        </w:rPr>
+      </w:pPr>
+      <w:r>
+        <w:rPr>
+          <w:sz w:val="18"/>
+          <w:szCs w:val="18"/>
+          <w:rtl w:val="0"/>
+        </w:rPr>
+        <w:t xml:space="preserve">            ImprimeMatriz(matrizC);</w:t>
+      </w:r>
+    </w:p>
+    <w:p>
+      <w:pPr>
+        <w:keepNext w:val="0"/>
+        <w:keepLines w:val="0"/>
+        <w:pageBreakBefore w:val="0"/>
+        <w:widowControl w:val="1"/>
+        <w:pBdr>
+          <w:top w:space="0" w:sz="0" w:val="nil"/>
+          <w:left w:space="0" w:sz="0" w:val="nil"/>
+          <w:bottom w:space="0" w:sz="0" w:val="nil"/>
+          <w:right w:space="0" w:sz="0" w:val="nil"/>
+          <w:between w:space="0" w:sz="0" w:val="nil"/>
+        </w:pBdr>
+        <w:shd w:fill="auto" w:val="clear"/>
+        <w:spacing w:after="0" w:before="0" w:line="276" w:lineRule="auto"/>
+        <w:ind w:left="1133.8582677165355" w:right="-301.65354330708624" w:firstLine="0"/>
+        <w:jc w:val="left"/>
+        <w:rPr>
+          <w:sz w:val="18"/>
+          <w:szCs w:val="18"/>
+        </w:rPr>
+      </w:pPr>
+      <w:r>
+        <w:rPr>
+          <w:sz w:val="18"/>
+          <w:szCs w:val="18"/>
+          <w:rtl w:val="0"/>
+        </w:rPr>
+        <w:t xml:space="preserve">            </w:t>
+      </w:r>
+    </w:p>
+    <w:p>
+      <w:pPr>
+        <w:keepNext w:val="0"/>
+        <w:keepLines w:val="0"/>
+        <w:pageBreakBefore w:val="0"/>
+        <w:widowControl w:val="1"/>
+        <w:pBdr>
+          <w:top w:space="0" w:sz="0" w:val="nil"/>
+          <w:left w:space="0" w:sz="0" w:val="nil"/>
+          <w:bottom w:space="0" w:sz="0" w:val="nil"/>
+          <w:right w:space="0" w:sz="0" w:val="nil"/>
+          <w:between w:space="0" w:sz="0" w:val="nil"/>
+        </w:pBdr>
+        <w:shd w:fill="auto" w:val="clear"/>
+        <w:spacing w:after="0" w:before="0" w:line="276" w:lineRule="auto"/>
+        <w:ind w:left="1133.8582677165355" w:right="-301.65354330708624" w:firstLine="0"/>
+        <w:jc w:val="left"/>
+        <w:rPr>
+          <w:sz w:val="18"/>
+          <w:szCs w:val="18"/>
+        </w:rPr>
+      </w:pPr>
+      <w:r>
+        <w:rPr>
+          <w:sz w:val="18"/>
+          <w:szCs w:val="18"/>
+          <w:rtl w:val="0"/>
+        </w:rPr>
+        <w:t xml:space="preserve">        }</w:t>
+      </w:r>
+    </w:p>
+    <w:p>
+      <w:pPr>
+        <w:keepNext w:val="0"/>
+        <w:keepLines w:val="0"/>
+        <w:pageBreakBefore w:val="0"/>
+        <w:widowControl w:val="1"/>
+        <w:pBdr>
+          <w:top w:space="0" w:sz="0" w:val="nil"/>
+          <w:left w:space="0" w:sz="0" w:val="nil"/>
+          <w:bottom w:space="0" w:sz="0" w:val="nil"/>
+          <w:right w:space="0" w:sz="0" w:val="nil"/>
+          <w:between w:space="0" w:sz="0" w:val="nil"/>
+        </w:pBdr>
+        <w:shd w:fill="auto" w:val="clear"/>
+        <w:spacing w:after="0" w:before="0" w:line="276" w:lineRule="auto"/>
+        <w:ind w:left="1133.8582677165355" w:right="-301.65354330708624" w:firstLine="0"/>
+        <w:jc w:val="left"/>
+        <w:rPr>
+          <w:sz w:val="18"/>
+          <w:szCs w:val="18"/>
+        </w:rPr>
+      </w:pPr>
+      <w:r>
+        <w:rPr>
+          <w:sz w:val="18"/>
+          <w:szCs w:val="18"/>
+          <w:rtl w:val="0"/>
+        </w:rPr>
+        <w:t xml:space="preserve">    }</w:t>
+      </w:r>
+    </w:p>
+    <w:p>
+      <w:pPr>
         <w:ind w:left="1133.8582677165355" w:right="-301.65354330708624" w:firstLine="0"/>
         <w:rPr>
           <w:sz w:val="20"/>
@@ -2351,10 +3917,1624 @@
     </w:p>
     <w:p>
       <w:pPr>
-        <w:ind w:left="1133.8582677165355" w:right="-301.65354330708624" w:firstLine="0"/>
-        <w:rPr>
-          <w:sz w:val="20"/>
-          <w:szCs w:val="20"/>
+        <w:keepNext w:val="0"/>
+        <w:keepLines w:val="0"/>
+        <w:pageBreakBefore w:val="0"/>
+        <w:widowControl w:val="1"/>
+        <w:pBdr>
+          <w:top w:space="0" w:sz="0" w:val="nil"/>
+          <w:left w:space="0" w:sz="0" w:val="nil"/>
+          <w:bottom w:space="0" w:sz="0" w:val="nil"/>
+          <w:right w:space="0" w:sz="0" w:val="nil"/>
+          <w:between w:space="0" w:sz="0" w:val="nil"/>
+        </w:pBdr>
+        <w:shd w:fill="auto" w:val="clear"/>
+        <w:spacing w:after="0" w:before="0" w:line="276" w:lineRule="auto"/>
+        <w:ind w:left="1133.8582677165355" w:right="-301.65354330708624" w:firstLine="0"/>
+        <w:jc w:val="left"/>
+        <w:rPr>
+          <w:sz w:val="18"/>
+          <w:szCs w:val="18"/>
+        </w:rPr>
+      </w:pPr>
+      <w:r>
+        <w:rPr>
+          <w:sz w:val="18"/>
+          <w:szCs w:val="18"/>
+          <w:rtl w:val="0"/>
+        </w:rPr>
+        <w:t xml:space="preserve">class Program</w:t>
+      </w:r>
+    </w:p>
+    <w:p>
+      <w:pPr>
+        <w:keepNext w:val="0"/>
+        <w:keepLines w:val="0"/>
+        <w:pageBreakBefore w:val="0"/>
+        <w:widowControl w:val="1"/>
+        <w:pBdr>
+          <w:top w:space="0" w:sz="0" w:val="nil"/>
+          <w:left w:space="0" w:sz="0" w:val="nil"/>
+          <w:bottom w:space="0" w:sz="0" w:val="nil"/>
+          <w:right w:space="0" w:sz="0" w:val="nil"/>
+          <w:between w:space="0" w:sz="0" w:val="nil"/>
+        </w:pBdr>
+        <w:shd w:fill="auto" w:val="clear"/>
+        <w:spacing w:after="0" w:before="0" w:line="276" w:lineRule="auto"/>
+        <w:ind w:left="1133.8582677165355" w:right="-301.65354330708624" w:firstLine="0"/>
+        <w:jc w:val="left"/>
+        <w:rPr>
+          <w:sz w:val="18"/>
+          <w:szCs w:val="18"/>
+        </w:rPr>
+      </w:pPr>
+      <w:r>
+        <w:rPr>
+          <w:sz w:val="18"/>
+          <w:szCs w:val="18"/>
+          <w:rtl w:val="0"/>
+        </w:rPr>
+        <w:t xml:space="preserve">    {</w:t>
+      </w:r>
+    </w:p>
+    <w:p>
+      <w:pPr>
+        <w:keepNext w:val="0"/>
+        <w:keepLines w:val="0"/>
+        <w:pageBreakBefore w:val="0"/>
+        <w:widowControl w:val="1"/>
+        <w:pBdr>
+          <w:top w:space="0" w:sz="0" w:val="nil"/>
+          <w:left w:space="0" w:sz="0" w:val="nil"/>
+          <w:bottom w:space="0" w:sz="0" w:val="nil"/>
+          <w:right w:space="0" w:sz="0" w:val="nil"/>
+          <w:between w:space="0" w:sz="0" w:val="nil"/>
+        </w:pBdr>
+        <w:shd w:fill="auto" w:val="clear"/>
+        <w:spacing w:after="0" w:before="0" w:line="276" w:lineRule="auto"/>
+        <w:ind w:left="1133.8582677165355" w:right="-301.65354330708624" w:firstLine="0"/>
+        <w:jc w:val="left"/>
+        <w:rPr>
+          <w:sz w:val="18"/>
+          <w:szCs w:val="18"/>
+        </w:rPr>
+      </w:pPr>
+      <w:r>
+        <w:rPr>
+          <w:sz w:val="18"/>
+          <w:szCs w:val="18"/>
+          <w:rtl w:val="0"/>
+        </w:rPr>
+        <w:t xml:space="preserve">        // Função que lê matriz</w:t>
+      </w:r>
+    </w:p>
+    <w:p>
+      <w:pPr>
+        <w:keepNext w:val="0"/>
+        <w:keepLines w:val="0"/>
+        <w:pageBreakBefore w:val="0"/>
+        <w:widowControl w:val="1"/>
+        <w:pBdr>
+          <w:top w:space="0" w:sz="0" w:val="nil"/>
+          <w:left w:space="0" w:sz="0" w:val="nil"/>
+          <w:bottom w:space="0" w:sz="0" w:val="nil"/>
+          <w:right w:space="0" w:sz="0" w:val="nil"/>
+          <w:between w:space="0" w:sz="0" w:val="nil"/>
+        </w:pBdr>
+        <w:shd w:fill="auto" w:val="clear"/>
+        <w:spacing w:after="0" w:before="0" w:line="276" w:lineRule="auto"/>
+        <w:ind w:left="1133.8582677165355" w:right="-301.65354330708624" w:firstLine="0"/>
+        <w:jc w:val="left"/>
+        <w:rPr>
+          <w:sz w:val="18"/>
+          <w:szCs w:val="18"/>
+        </w:rPr>
+      </w:pPr>
+      <w:r>
+        <w:rPr>
+          <w:sz w:val="18"/>
+          <w:szCs w:val="18"/>
+          <w:rtl w:val="0"/>
+        </w:rPr>
+        <w:t xml:space="preserve">        static void LeMatriz(int [,]matriz)</w:t>
+      </w:r>
+    </w:p>
+    <w:p>
+      <w:pPr>
+        <w:keepNext w:val="0"/>
+        <w:keepLines w:val="0"/>
+        <w:pageBreakBefore w:val="0"/>
+        <w:widowControl w:val="1"/>
+        <w:pBdr>
+          <w:top w:space="0" w:sz="0" w:val="nil"/>
+          <w:left w:space="0" w:sz="0" w:val="nil"/>
+          <w:bottom w:space="0" w:sz="0" w:val="nil"/>
+          <w:right w:space="0" w:sz="0" w:val="nil"/>
+          <w:between w:space="0" w:sz="0" w:val="nil"/>
+        </w:pBdr>
+        <w:shd w:fill="auto" w:val="clear"/>
+        <w:spacing w:after="0" w:before="0" w:line="276" w:lineRule="auto"/>
+        <w:ind w:left="1133.8582677165355" w:right="-301.65354330708624" w:firstLine="0"/>
+        <w:jc w:val="left"/>
+        <w:rPr>
+          <w:sz w:val="18"/>
+          <w:szCs w:val="18"/>
+        </w:rPr>
+      </w:pPr>
+      <w:r>
+        <w:rPr>
+          <w:sz w:val="18"/>
+          <w:szCs w:val="18"/>
+          <w:rtl w:val="0"/>
+        </w:rPr>
+        <w:t xml:space="preserve">        {</w:t>
+      </w:r>
+    </w:p>
+    <w:p>
+      <w:pPr>
+        <w:keepNext w:val="0"/>
+        <w:keepLines w:val="0"/>
+        <w:pageBreakBefore w:val="0"/>
+        <w:widowControl w:val="1"/>
+        <w:pBdr>
+          <w:top w:space="0" w:sz="0" w:val="nil"/>
+          <w:left w:space="0" w:sz="0" w:val="nil"/>
+          <w:bottom w:space="0" w:sz="0" w:val="nil"/>
+          <w:right w:space="0" w:sz="0" w:val="nil"/>
+          <w:between w:space="0" w:sz="0" w:val="nil"/>
+        </w:pBdr>
+        <w:shd w:fill="auto" w:val="clear"/>
+        <w:spacing w:after="0" w:before="0" w:line="276" w:lineRule="auto"/>
+        <w:ind w:left="1133.8582677165355" w:right="-301.65354330708624" w:firstLine="0"/>
+        <w:jc w:val="left"/>
+        <w:rPr>
+          <w:sz w:val="18"/>
+          <w:szCs w:val="18"/>
+        </w:rPr>
+      </w:pPr>
+      <w:r>
+        <w:rPr>
+          <w:sz w:val="18"/>
+          <w:szCs w:val="18"/>
+          <w:rtl w:val="0"/>
+        </w:rPr>
+        <w:t xml:space="preserve">            for (int l = 0; l &lt; matriz.GetLength(0); l++){</w:t>
+      </w:r>
+    </w:p>
+    <w:p>
+      <w:pPr>
+        <w:keepNext w:val="0"/>
+        <w:keepLines w:val="0"/>
+        <w:pageBreakBefore w:val="0"/>
+        <w:widowControl w:val="1"/>
+        <w:pBdr>
+          <w:top w:space="0" w:sz="0" w:val="nil"/>
+          <w:left w:space="0" w:sz="0" w:val="nil"/>
+          <w:bottom w:space="0" w:sz="0" w:val="nil"/>
+          <w:right w:space="0" w:sz="0" w:val="nil"/>
+          <w:between w:space="0" w:sz="0" w:val="nil"/>
+        </w:pBdr>
+        <w:shd w:fill="auto" w:val="clear"/>
+        <w:spacing w:after="0" w:before="0" w:line="276" w:lineRule="auto"/>
+        <w:ind w:left="1133.8582677165355" w:right="-301.65354330708624" w:firstLine="0"/>
+        <w:jc w:val="left"/>
+        <w:rPr>
+          <w:sz w:val="18"/>
+          <w:szCs w:val="18"/>
+        </w:rPr>
+      </w:pPr>
+      <w:r>
+        <w:rPr>
+          <w:sz w:val="18"/>
+          <w:szCs w:val="18"/>
+          <w:rtl w:val="0"/>
+        </w:rPr>
+        <w:t xml:space="preserve">                for (int c = 0; c &lt; matriz.GetLength(1); c++){</w:t>
+      </w:r>
+    </w:p>
+    <w:p>
+      <w:pPr>
+        <w:keepNext w:val="0"/>
+        <w:keepLines w:val="0"/>
+        <w:pageBreakBefore w:val="0"/>
+        <w:widowControl w:val="1"/>
+        <w:pBdr>
+          <w:top w:space="0" w:sz="0" w:val="nil"/>
+          <w:left w:space="0" w:sz="0" w:val="nil"/>
+          <w:bottom w:space="0" w:sz="0" w:val="nil"/>
+          <w:right w:space="0" w:sz="0" w:val="nil"/>
+          <w:between w:space="0" w:sz="0" w:val="nil"/>
+        </w:pBdr>
+        <w:shd w:fill="auto" w:val="clear"/>
+        <w:spacing w:after="0" w:before="0" w:line="276" w:lineRule="auto"/>
+        <w:ind w:left="1133.8582677165355" w:right="-301.65354330708624" w:firstLine="0"/>
+        <w:jc w:val="left"/>
+        <w:rPr>
+          <w:sz w:val="18"/>
+          <w:szCs w:val="18"/>
+        </w:rPr>
+      </w:pPr>
+      <w:r>
+        <w:rPr>
+          <w:sz w:val="18"/>
+          <w:szCs w:val="18"/>
+          <w:rtl w:val="0"/>
+        </w:rPr>
+        <w:t xml:space="preserve">                    Console.Write("Posição {0}:{1} -&gt; ", l+1, c+1);</w:t>
+      </w:r>
+    </w:p>
+    <w:p>
+      <w:pPr>
+        <w:keepNext w:val="0"/>
+        <w:keepLines w:val="0"/>
+        <w:pageBreakBefore w:val="0"/>
+        <w:widowControl w:val="1"/>
+        <w:pBdr>
+          <w:top w:space="0" w:sz="0" w:val="nil"/>
+          <w:left w:space="0" w:sz="0" w:val="nil"/>
+          <w:bottom w:space="0" w:sz="0" w:val="nil"/>
+          <w:right w:space="0" w:sz="0" w:val="nil"/>
+          <w:between w:space="0" w:sz="0" w:val="nil"/>
+        </w:pBdr>
+        <w:shd w:fill="auto" w:val="clear"/>
+        <w:spacing w:after="0" w:before="0" w:line="276" w:lineRule="auto"/>
+        <w:ind w:left="1133.8582677165355" w:right="-301.65354330708624" w:firstLine="0"/>
+        <w:jc w:val="left"/>
+        <w:rPr>
+          <w:sz w:val="18"/>
+          <w:szCs w:val="18"/>
+        </w:rPr>
+      </w:pPr>
+      <w:r>
+        <w:rPr>
+          <w:sz w:val="18"/>
+          <w:szCs w:val="18"/>
+          <w:rtl w:val="0"/>
+        </w:rPr>
+        <w:t xml:space="preserve">                    matriz[l, c] = int.Parse(Console.ReadLine());</w:t>
+      </w:r>
+    </w:p>
+    <w:p>
+      <w:pPr>
+        <w:keepNext w:val="0"/>
+        <w:keepLines w:val="0"/>
+        <w:pageBreakBefore w:val="0"/>
+        <w:widowControl w:val="1"/>
+        <w:pBdr>
+          <w:top w:space="0" w:sz="0" w:val="nil"/>
+          <w:left w:space="0" w:sz="0" w:val="nil"/>
+          <w:bottom w:space="0" w:sz="0" w:val="nil"/>
+          <w:right w:space="0" w:sz="0" w:val="nil"/>
+          <w:between w:space="0" w:sz="0" w:val="nil"/>
+        </w:pBdr>
+        <w:shd w:fill="auto" w:val="clear"/>
+        <w:spacing w:after="0" w:before="0" w:line="276" w:lineRule="auto"/>
+        <w:ind w:left="1133.8582677165355" w:right="-301.65354330708624" w:firstLine="0"/>
+        <w:jc w:val="left"/>
+        <w:rPr>
+          <w:sz w:val="18"/>
+          <w:szCs w:val="18"/>
+        </w:rPr>
+      </w:pPr>
+      <w:r>
+        <w:rPr>
+          <w:sz w:val="18"/>
+          <w:szCs w:val="18"/>
+          <w:rtl w:val="0"/>
+        </w:rPr>
+        <w:t xml:space="preserve">                }</w:t>
+      </w:r>
+    </w:p>
+    <w:p>
+      <w:pPr>
+        <w:keepNext w:val="0"/>
+        <w:keepLines w:val="0"/>
+        <w:pageBreakBefore w:val="0"/>
+        <w:widowControl w:val="1"/>
+        <w:pBdr>
+          <w:top w:space="0" w:sz="0" w:val="nil"/>
+          <w:left w:space="0" w:sz="0" w:val="nil"/>
+          <w:bottom w:space="0" w:sz="0" w:val="nil"/>
+          <w:right w:space="0" w:sz="0" w:val="nil"/>
+          <w:between w:space="0" w:sz="0" w:val="nil"/>
+        </w:pBdr>
+        <w:shd w:fill="auto" w:val="clear"/>
+        <w:spacing w:after="0" w:before="0" w:line="276" w:lineRule="auto"/>
+        <w:ind w:left="1133.8582677165355" w:right="-301.65354330708624" w:firstLine="0"/>
+        <w:jc w:val="left"/>
+        <w:rPr>
+          <w:sz w:val="18"/>
+          <w:szCs w:val="18"/>
+        </w:rPr>
+      </w:pPr>
+      <w:r>
+        <w:rPr>
+          <w:sz w:val="18"/>
+          <w:szCs w:val="18"/>
+          <w:rtl w:val="0"/>
+        </w:rPr>
+        <w:t xml:space="preserve">            }</w:t>
+      </w:r>
+    </w:p>
+    <w:p>
+      <w:pPr>
+        <w:keepNext w:val="0"/>
+        <w:keepLines w:val="0"/>
+        <w:pageBreakBefore w:val="0"/>
+        <w:widowControl w:val="1"/>
+        <w:pBdr>
+          <w:top w:space="0" w:sz="0" w:val="nil"/>
+          <w:left w:space="0" w:sz="0" w:val="nil"/>
+          <w:bottom w:space="0" w:sz="0" w:val="nil"/>
+          <w:right w:space="0" w:sz="0" w:val="nil"/>
+          <w:between w:space="0" w:sz="0" w:val="nil"/>
+        </w:pBdr>
+        <w:shd w:fill="auto" w:val="clear"/>
+        <w:spacing w:after="0" w:before="0" w:line="276" w:lineRule="auto"/>
+        <w:ind w:left="1133.8582677165355" w:right="-301.65354330708624" w:firstLine="0"/>
+        <w:jc w:val="left"/>
+        <w:rPr>
+          <w:sz w:val="18"/>
+          <w:szCs w:val="18"/>
+        </w:rPr>
+      </w:pPr>
+      <w:r>
+        <w:rPr>
+          <w:sz w:val="18"/>
+          <w:szCs w:val="18"/>
+          <w:rtl w:val="0"/>
+        </w:rPr>
+        <w:t xml:space="preserve">            Console.Write("\n");</w:t>
+      </w:r>
+    </w:p>
+    <w:p>
+      <w:pPr>
+        <w:keepNext w:val="0"/>
+        <w:keepLines w:val="0"/>
+        <w:pageBreakBefore w:val="0"/>
+        <w:widowControl w:val="1"/>
+        <w:pBdr>
+          <w:top w:space="0" w:sz="0" w:val="nil"/>
+          <w:left w:space="0" w:sz="0" w:val="nil"/>
+          <w:bottom w:space="0" w:sz="0" w:val="nil"/>
+          <w:right w:space="0" w:sz="0" w:val="nil"/>
+          <w:between w:space="0" w:sz="0" w:val="nil"/>
+        </w:pBdr>
+        <w:shd w:fill="auto" w:val="clear"/>
+        <w:spacing w:after="0" w:before="0" w:line="276" w:lineRule="auto"/>
+        <w:ind w:left="1133.8582677165355" w:right="-301.65354330708624" w:firstLine="0"/>
+        <w:jc w:val="left"/>
+        <w:rPr>
+          <w:sz w:val="18"/>
+          <w:szCs w:val="18"/>
+        </w:rPr>
+      </w:pPr>
+      <w:r>
+        <w:rPr>
+          <w:sz w:val="18"/>
+          <w:szCs w:val="18"/>
+          <w:rtl w:val="0"/>
+        </w:rPr>
+        <w:t xml:space="preserve">        }</w:t>
+      </w:r>
+    </w:p>
+    <w:p>
+      <w:pPr>
+        <w:keepNext w:val="0"/>
+        <w:keepLines w:val="0"/>
+        <w:pageBreakBefore w:val="0"/>
+        <w:widowControl w:val="1"/>
+        <w:pBdr>
+          <w:top w:space="0" w:sz="0" w:val="nil"/>
+          <w:left w:space="0" w:sz="0" w:val="nil"/>
+          <w:bottom w:space="0" w:sz="0" w:val="nil"/>
+          <w:right w:space="0" w:sz="0" w:val="nil"/>
+          <w:between w:space="0" w:sz="0" w:val="nil"/>
+        </w:pBdr>
+        <w:shd w:fill="auto" w:val="clear"/>
+        <w:spacing w:after="0" w:before="0" w:line="276" w:lineRule="auto"/>
+        <w:ind w:left="1133.8582677165355" w:right="-301.65354330708624" w:firstLine="0"/>
+        <w:jc w:val="left"/>
+        <w:rPr>
+          <w:sz w:val="18"/>
+          <w:szCs w:val="18"/>
+        </w:rPr>
+      </w:pPr>
+      <w:r>
+        <w:rPr>
+          <w:sz w:val="18"/>
+          <w:szCs w:val="18"/>
+          <w:rtl w:val="0"/>
+        </w:rPr>
+        <w:t xml:space="preserve">        </w:t>
+      </w:r>
+    </w:p>
+    <w:p>
+      <w:pPr>
+        <w:keepNext w:val="0"/>
+        <w:keepLines w:val="0"/>
+        <w:pageBreakBefore w:val="0"/>
+        <w:widowControl w:val="1"/>
+        <w:pBdr>
+          <w:top w:space="0" w:sz="0" w:val="nil"/>
+          <w:left w:space="0" w:sz="0" w:val="nil"/>
+          <w:bottom w:space="0" w:sz="0" w:val="nil"/>
+          <w:right w:space="0" w:sz="0" w:val="nil"/>
+          <w:between w:space="0" w:sz="0" w:val="nil"/>
+        </w:pBdr>
+        <w:shd w:fill="auto" w:val="clear"/>
+        <w:spacing w:after="0" w:before="0" w:line="276" w:lineRule="auto"/>
+        <w:ind w:left="1133.8582677165355" w:right="-301.65354330708624" w:firstLine="0"/>
+        <w:jc w:val="left"/>
+        <w:rPr>
+          <w:sz w:val="18"/>
+          <w:szCs w:val="18"/>
+        </w:rPr>
+      </w:pPr>
+      <w:r>
+        <w:rPr>
+          <w:sz w:val="18"/>
+          <w:szCs w:val="18"/>
+          <w:rtl w:val="0"/>
+        </w:rPr>
+        <w:t xml:space="preserve">        // Média matriz</w:t>
+      </w:r>
+    </w:p>
+    <w:p>
+      <w:pPr>
+        <w:keepNext w:val="0"/>
+        <w:keepLines w:val="0"/>
+        <w:pageBreakBefore w:val="0"/>
+        <w:widowControl w:val="1"/>
+        <w:pBdr>
+          <w:top w:space="0" w:sz="0" w:val="nil"/>
+          <w:left w:space="0" w:sz="0" w:val="nil"/>
+          <w:bottom w:space="0" w:sz="0" w:val="nil"/>
+          <w:right w:space="0" w:sz="0" w:val="nil"/>
+          <w:between w:space="0" w:sz="0" w:val="nil"/>
+        </w:pBdr>
+        <w:shd w:fill="auto" w:val="clear"/>
+        <w:spacing w:after="0" w:before="0" w:line="276" w:lineRule="auto"/>
+        <w:ind w:left="1133.8582677165355" w:right="-301.65354330708624" w:firstLine="0"/>
+        <w:jc w:val="left"/>
+        <w:rPr>
+          <w:sz w:val="18"/>
+          <w:szCs w:val="18"/>
+        </w:rPr>
+      </w:pPr>
+      <w:r>
+        <w:rPr>
+          <w:sz w:val="18"/>
+          <w:szCs w:val="18"/>
+          <w:rtl w:val="0"/>
+        </w:rPr>
+        <w:t xml:space="preserve">        static void MediaMatriz(int[,]matriz, string nomeMatriz)</w:t>
+      </w:r>
+    </w:p>
+    <w:p>
+      <w:pPr>
+        <w:keepNext w:val="0"/>
+        <w:keepLines w:val="0"/>
+        <w:pageBreakBefore w:val="0"/>
+        <w:widowControl w:val="1"/>
+        <w:pBdr>
+          <w:top w:space="0" w:sz="0" w:val="nil"/>
+          <w:left w:space="0" w:sz="0" w:val="nil"/>
+          <w:bottom w:space="0" w:sz="0" w:val="nil"/>
+          <w:right w:space="0" w:sz="0" w:val="nil"/>
+          <w:between w:space="0" w:sz="0" w:val="nil"/>
+        </w:pBdr>
+        <w:shd w:fill="auto" w:val="clear"/>
+        <w:spacing w:after="0" w:before="0" w:line="276" w:lineRule="auto"/>
+        <w:ind w:left="1133.8582677165355" w:right="-301.65354330708624" w:firstLine="0"/>
+        <w:jc w:val="left"/>
+        <w:rPr>
+          <w:sz w:val="18"/>
+          <w:szCs w:val="18"/>
+        </w:rPr>
+      </w:pPr>
+      <w:r>
+        <w:rPr>
+          <w:sz w:val="18"/>
+          <w:szCs w:val="18"/>
+          <w:rtl w:val="0"/>
+        </w:rPr>
+        <w:t xml:space="preserve">        {</w:t>
+      </w:r>
+    </w:p>
+    <w:p>
+      <w:pPr>
+        <w:keepNext w:val="0"/>
+        <w:keepLines w:val="0"/>
+        <w:pageBreakBefore w:val="0"/>
+        <w:widowControl w:val="1"/>
+        <w:pBdr>
+          <w:top w:space="0" w:sz="0" w:val="nil"/>
+          <w:left w:space="0" w:sz="0" w:val="nil"/>
+          <w:bottom w:space="0" w:sz="0" w:val="nil"/>
+          <w:right w:space="0" w:sz="0" w:val="nil"/>
+          <w:between w:space="0" w:sz="0" w:val="nil"/>
+        </w:pBdr>
+        <w:shd w:fill="auto" w:val="clear"/>
+        <w:spacing w:after="0" w:before="0" w:line="276" w:lineRule="auto"/>
+        <w:ind w:left="1133.8582677165355" w:right="-301.65354330708624" w:firstLine="0"/>
+        <w:jc w:val="left"/>
+        <w:rPr>
+          <w:sz w:val="18"/>
+          <w:szCs w:val="18"/>
+        </w:rPr>
+      </w:pPr>
+      <w:r>
+        <w:rPr>
+          <w:sz w:val="18"/>
+          <w:szCs w:val="18"/>
+          <w:rtl w:val="0"/>
+        </w:rPr>
+        <w:t xml:space="preserve">            int soma = 0;</w:t>
+      </w:r>
+    </w:p>
+    <w:p>
+      <w:pPr>
+        <w:keepNext w:val="0"/>
+        <w:keepLines w:val="0"/>
+        <w:pageBreakBefore w:val="0"/>
+        <w:widowControl w:val="1"/>
+        <w:pBdr>
+          <w:top w:space="0" w:sz="0" w:val="nil"/>
+          <w:left w:space="0" w:sz="0" w:val="nil"/>
+          <w:bottom w:space="0" w:sz="0" w:val="nil"/>
+          <w:right w:space="0" w:sz="0" w:val="nil"/>
+          <w:between w:space="0" w:sz="0" w:val="nil"/>
+        </w:pBdr>
+        <w:shd w:fill="auto" w:val="clear"/>
+        <w:spacing w:after="0" w:before="0" w:line="276" w:lineRule="auto"/>
+        <w:ind w:left="1133.8582677165355" w:right="-301.65354330708624" w:firstLine="0"/>
+        <w:jc w:val="left"/>
+        <w:rPr>
+          <w:sz w:val="18"/>
+          <w:szCs w:val="18"/>
+        </w:rPr>
+      </w:pPr>
+      <w:r>
+        <w:rPr>
+          <w:sz w:val="18"/>
+          <w:szCs w:val="18"/>
+          <w:rtl w:val="0"/>
+        </w:rPr>
+        <w:t xml:space="preserve">            double media;</w:t>
+      </w:r>
+    </w:p>
+    <w:p>
+      <w:pPr>
+        <w:keepNext w:val="0"/>
+        <w:keepLines w:val="0"/>
+        <w:pageBreakBefore w:val="0"/>
+        <w:widowControl w:val="1"/>
+        <w:pBdr>
+          <w:top w:space="0" w:sz="0" w:val="nil"/>
+          <w:left w:space="0" w:sz="0" w:val="nil"/>
+          <w:bottom w:space="0" w:sz="0" w:val="nil"/>
+          <w:right w:space="0" w:sz="0" w:val="nil"/>
+          <w:between w:space="0" w:sz="0" w:val="nil"/>
+        </w:pBdr>
+        <w:shd w:fill="auto" w:val="clear"/>
+        <w:spacing w:after="0" w:before="0" w:line="276" w:lineRule="auto"/>
+        <w:ind w:left="1133.8582677165355" w:right="-301.65354330708624" w:firstLine="0"/>
+        <w:jc w:val="left"/>
+        <w:rPr>
+          <w:sz w:val="18"/>
+          <w:szCs w:val="18"/>
+        </w:rPr>
+      </w:pPr>
+      <w:r>
+        <w:rPr>
+          <w:sz w:val="18"/>
+          <w:szCs w:val="18"/>
+          <w:rtl w:val="0"/>
+        </w:rPr>
+        <w:t xml:space="preserve">            for (int l = 0; l &lt; matriz.GetLength(0); l++){</w:t>
+      </w:r>
+    </w:p>
+    <w:p>
+      <w:pPr>
+        <w:keepNext w:val="0"/>
+        <w:keepLines w:val="0"/>
+        <w:pageBreakBefore w:val="0"/>
+        <w:widowControl w:val="1"/>
+        <w:pBdr>
+          <w:top w:space="0" w:sz="0" w:val="nil"/>
+          <w:left w:space="0" w:sz="0" w:val="nil"/>
+          <w:bottom w:space="0" w:sz="0" w:val="nil"/>
+          <w:right w:space="0" w:sz="0" w:val="nil"/>
+          <w:between w:space="0" w:sz="0" w:val="nil"/>
+        </w:pBdr>
+        <w:shd w:fill="auto" w:val="clear"/>
+        <w:spacing w:after="0" w:before="0" w:line="276" w:lineRule="auto"/>
+        <w:ind w:left="1133.8582677165355" w:right="-301.65354330708624" w:firstLine="0"/>
+        <w:jc w:val="left"/>
+        <w:rPr>
+          <w:sz w:val="18"/>
+          <w:szCs w:val="18"/>
+        </w:rPr>
+      </w:pPr>
+      <w:r>
+        <w:rPr>
+          <w:sz w:val="18"/>
+          <w:szCs w:val="18"/>
+          <w:rtl w:val="0"/>
+        </w:rPr>
+        <w:t xml:space="preserve">                for (int c = 0; c &lt; matriz.GetLength(1); c++){</w:t>
+      </w:r>
+    </w:p>
+    <w:p>
+      <w:pPr>
+        <w:keepNext w:val="0"/>
+        <w:keepLines w:val="0"/>
+        <w:pageBreakBefore w:val="0"/>
+        <w:widowControl w:val="1"/>
+        <w:pBdr>
+          <w:top w:space="0" w:sz="0" w:val="nil"/>
+          <w:left w:space="0" w:sz="0" w:val="nil"/>
+          <w:bottom w:space="0" w:sz="0" w:val="nil"/>
+          <w:right w:space="0" w:sz="0" w:val="nil"/>
+          <w:between w:space="0" w:sz="0" w:val="nil"/>
+        </w:pBdr>
+        <w:shd w:fill="auto" w:val="clear"/>
+        <w:spacing w:after="0" w:before="0" w:line="276" w:lineRule="auto"/>
+        <w:ind w:left="1133.8582677165355" w:right="-301.65354330708624" w:firstLine="0"/>
+        <w:jc w:val="left"/>
+        <w:rPr>
+          <w:sz w:val="18"/>
+          <w:szCs w:val="18"/>
+        </w:rPr>
+      </w:pPr>
+      <w:r>
+        <w:rPr>
+          <w:sz w:val="18"/>
+          <w:szCs w:val="18"/>
+          <w:rtl w:val="0"/>
+        </w:rPr>
+        <w:t xml:space="preserve">                    soma = soma + matriz[l,c];</w:t>
+      </w:r>
+    </w:p>
+    <w:p>
+      <w:pPr>
+        <w:keepNext w:val="0"/>
+        <w:keepLines w:val="0"/>
+        <w:pageBreakBefore w:val="0"/>
+        <w:widowControl w:val="1"/>
+        <w:pBdr>
+          <w:top w:space="0" w:sz="0" w:val="nil"/>
+          <w:left w:space="0" w:sz="0" w:val="nil"/>
+          <w:bottom w:space="0" w:sz="0" w:val="nil"/>
+          <w:right w:space="0" w:sz="0" w:val="nil"/>
+          <w:between w:space="0" w:sz="0" w:val="nil"/>
+        </w:pBdr>
+        <w:shd w:fill="auto" w:val="clear"/>
+        <w:spacing w:after="0" w:before="0" w:line="276" w:lineRule="auto"/>
+        <w:ind w:left="1133.8582677165355" w:right="-301.65354330708624" w:firstLine="0"/>
+        <w:jc w:val="left"/>
+        <w:rPr>
+          <w:sz w:val="18"/>
+          <w:szCs w:val="18"/>
+        </w:rPr>
+      </w:pPr>
+      <w:r>
+        <w:rPr>
+          <w:sz w:val="18"/>
+          <w:szCs w:val="18"/>
+          <w:rtl w:val="0"/>
+        </w:rPr>
+        <w:t xml:space="preserve">                }</w:t>
+      </w:r>
+    </w:p>
+    <w:p>
+      <w:pPr>
+        <w:keepNext w:val="0"/>
+        <w:keepLines w:val="0"/>
+        <w:pageBreakBefore w:val="0"/>
+        <w:widowControl w:val="1"/>
+        <w:pBdr>
+          <w:top w:space="0" w:sz="0" w:val="nil"/>
+          <w:left w:space="0" w:sz="0" w:val="nil"/>
+          <w:bottom w:space="0" w:sz="0" w:val="nil"/>
+          <w:right w:space="0" w:sz="0" w:val="nil"/>
+          <w:between w:space="0" w:sz="0" w:val="nil"/>
+        </w:pBdr>
+        <w:shd w:fill="auto" w:val="clear"/>
+        <w:spacing w:after="0" w:before="0" w:line="276" w:lineRule="auto"/>
+        <w:ind w:left="1133.8582677165355" w:right="-301.65354330708624" w:firstLine="0"/>
+        <w:jc w:val="left"/>
+        <w:rPr>
+          <w:sz w:val="18"/>
+          <w:szCs w:val="18"/>
+        </w:rPr>
+      </w:pPr>
+      <w:r>
+        <w:rPr>
+          <w:sz w:val="18"/>
+          <w:szCs w:val="18"/>
+          <w:rtl w:val="0"/>
+        </w:rPr>
+        <w:t xml:space="preserve">            }</w:t>
+      </w:r>
+    </w:p>
+    <w:p>
+      <w:pPr>
+        <w:keepNext w:val="0"/>
+        <w:keepLines w:val="0"/>
+        <w:pageBreakBefore w:val="0"/>
+        <w:widowControl w:val="1"/>
+        <w:pBdr>
+          <w:top w:space="0" w:sz="0" w:val="nil"/>
+          <w:left w:space="0" w:sz="0" w:val="nil"/>
+          <w:bottom w:space="0" w:sz="0" w:val="nil"/>
+          <w:right w:space="0" w:sz="0" w:val="nil"/>
+          <w:between w:space="0" w:sz="0" w:val="nil"/>
+        </w:pBdr>
+        <w:shd w:fill="auto" w:val="clear"/>
+        <w:spacing w:after="0" w:before="0" w:line="276" w:lineRule="auto"/>
+        <w:ind w:left="1133.8582677165355" w:right="-301.65354330708624" w:firstLine="0"/>
+        <w:jc w:val="left"/>
+        <w:rPr>
+          <w:sz w:val="18"/>
+          <w:szCs w:val="18"/>
+        </w:rPr>
+      </w:pPr>
+      <w:r>
+        <w:rPr>
+          <w:sz w:val="18"/>
+          <w:szCs w:val="18"/>
+          <w:rtl w:val="0"/>
+        </w:rPr>
+        <w:t xml:space="preserve">            media = soma / (matriz.GetLength(0) * matriz.GetLength(1));</w:t>
+      </w:r>
+    </w:p>
+    <w:p>
+      <w:pPr>
+        <w:keepNext w:val="0"/>
+        <w:keepLines w:val="0"/>
+        <w:pageBreakBefore w:val="0"/>
+        <w:widowControl w:val="1"/>
+        <w:pBdr>
+          <w:top w:space="0" w:sz="0" w:val="nil"/>
+          <w:left w:space="0" w:sz="0" w:val="nil"/>
+          <w:bottom w:space="0" w:sz="0" w:val="nil"/>
+          <w:right w:space="0" w:sz="0" w:val="nil"/>
+          <w:between w:space="0" w:sz="0" w:val="nil"/>
+        </w:pBdr>
+        <w:shd w:fill="auto" w:val="clear"/>
+        <w:spacing w:after="0" w:before="0" w:line="276" w:lineRule="auto"/>
+        <w:ind w:left="1133.8582677165355" w:right="-301.65354330708624" w:firstLine="0"/>
+        <w:jc w:val="left"/>
+        <w:rPr>
+          <w:sz w:val="18"/>
+          <w:szCs w:val="18"/>
+        </w:rPr>
+      </w:pPr>
+      <w:r>
+        <w:rPr>
+          <w:sz w:val="18"/>
+          <w:szCs w:val="18"/>
+          <w:rtl w:val="0"/>
+        </w:rPr>
+        <w:t xml:space="preserve">            Console.Write("A média da matriz {0} é {1}", nomeMatriz, media);</w:t>
+      </w:r>
+    </w:p>
+    <w:p>
+      <w:pPr>
+        <w:keepNext w:val="0"/>
+        <w:keepLines w:val="0"/>
+        <w:pageBreakBefore w:val="0"/>
+        <w:widowControl w:val="1"/>
+        <w:pBdr>
+          <w:top w:space="0" w:sz="0" w:val="nil"/>
+          <w:left w:space="0" w:sz="0" w:val="nil"/>
+          <w:bottom w:space="0" w:sz="0" w:val="nil"/>
+          <w:right w:space="0" w:sz="0" w:val="nil"/>
+          <w:between w:space="0" w:sz="0" w:val="nil"/>
+        </w:pBdr>
+        <w:shd w:fill="auto" w:val="clear"/>
+        <w:spacing w:after="0" w:before="0" w:line="276" w:lineRule="auto"/>
+        <w:ind w:left="1133.8582677165355" w:right="-301.65354330708624" w:firstLine="0"/>
+        <w:jc w:val="left"/>
+        <w:rPr>
+          <w:sz w:val="18"/>
+          <w:szCs w:val="18"/>
+        </w:rPr>
+      </w:pPr>
+      <w:r>
+        <w:rPr>
+          <w:sz w:val="18"/>
+          <w:szCs w:val="18"/>
+          <w:rtl w:val="0"/>
+        </w:rPr>
+        <w:t xml:space="preserve">            Console.Write("\n");</w:t>
+      </w:r>
+    </w:p>
+    <w:p>
+      <w:pPr>
+        <w:keepNext w:val="0"/>
+        <w:keepLines w:val="0"/>
+        <w:pageBreakBefore w:val="0"/>
+        <w:widowControl w:val="1"/>
+        <w:pBdr>
+          <w:top w:space="0" w:sz="0" w:val="nil"/>
+          <w:left w:space="0" w:sz="0" w:val="nil"/>
+          <w:bottom w:space="0" w:sz="0" w:val="nil"/>
+          <w:right w:space="0" w:sz="0" w:val="nil"/>
+          <w:between w:space="0" w:sz="0" w:val="nil"/>
+        </w:pBdr>
+        <w:shd w:fill="auto" w:val="clear"/>
+        <w:spacing w:after="0" w:before="0" w:line="276" w:lineRule="auto"/>
+        <w:ind w:left="1133.8582677165355" w:right="-301.65354330708624" w:firstLine="0"/>
+        <w:jc w:val="left"/>
+        <w:rPr>
+          <w:sz w:val="18"/>
+          <w:szCs w:val="18"/>
+        </w:rPr>
+      </w:pPr>
+      <w:r>
+        <w:rPr>
+          <w:sz w:val="18"/>
+          <w:szCs w:val="18"/>
+          <w:rtl w:val="0"/>
+        </w:rPr>
+        <w:t xml:space="preserve">        }</w:t>
+      </w:r>
+    </w:p>
+    <w:p>
+      <w:pPr>
+        <w:keepNext w:val="0"/>
+        <w:keepLines w:val="0"/>
+        <w:pageBreakBefore w:val="0"/>
+        <w:widowControl w:val="1"/>
+        <w:pBdr>
+          <w:top w:space="0" w:sz="0" w:val="nil"/>
+          <w:left w:space="0" w:sz="0" w:val="nil"/>
+          <w:bottom w:space="0" w:sz="0" w:val="nil"/>
+          <w:right w:space="0" w:sz="0" w:val="nil"/>
+          <w:between w:space="0" w:sz="0" w:val="nil"/>
+        </w:pBdr>
+        <w:shd w:fill="auto" w:val="clear"/>
+        <w:spacing w:after="0" w:before="0" w:line="276" w:lineRule="auto"/>
+        <w:ind w:left="1133.8582677165355" w:right="-301.65354330708624" w:firstLine="0"/>
+        <w:jc w:val="left"/>
+        <w:rPr>
+          <w:sz w:val="18"/>
+          <w:szCs w:val="18"/>
+        </w:rPr>
+      </w:pPr>
+      <w:r>
+        <w:rPr>
+          <w:rtl w:val="0"/>
+        </w:rPr>
+      </w:r>
+    </w:p>
+    <w:p>
+      <w:pPr>
+        <w:keepNext w:val="0"/>
+        <w:keepLines w:val="0"/>
+        <w:pageBreakBefore w:val="0"/>
+        <w:widowControl w:val="1"/>
+        <w:pBdr>
+          <w:top w:space="0" w:sz="0" w:val="nil"/>
+          <w:left w:space="0" w:sz="0" w:val="nil"/>
+          <w:bottom w:space="0" w:sz="0" w:val="nil"/>
+          <w:right w:space="0" w:sz="0" w:val="nil"/>
+          <w:between w:space="0" w:sz="0" w:val="nil"/>
+        </w:pBdr>
+        <w:shd w:fill="auto" w:val="clear"/>
+        <w:spacing w:after="0" w:before="0" w:line="276" w:lineRule="auto"/>
+        <w:ind w:left="1133.8582677165355" w:right="-301.65354330708624" w:firstLine="0"/>
+        <w:jc w:val="left"/>
+        <w:rPr>
+          <w:sz w:val="18"/>
+          <w:szCs w:val="18"/>
+        </w:rPr>
+      </w:pPr>
+      <w:r>
+        <w:rPr>
+          <w:sz w:val="18"/>
+          <w:szCs w:val="18"/>
+          <w:rtl w:val="0"/>
+        </w:rPr>
+        <w:t xml:space="preserve">        // Função que imprime matriz</w:t>
+      </w:r>
+    </w:p>
+    <w:p>
+      <w:pPr>
+        <w:keepNext w:val="0"/>
+        <w:keepLines w:val="0"/>
+        <w:pageBreakBefore w:val="0"/>
+        <w:widowControl w:val="1"/>
+        <w:pBdr>
+          <w:top w:space="0" w:sz="0" w:val="nil"/>
+          <w:left w:space="0" w:sz="0" w:val="nil"/>
+          <w:bottom w:space="0" w:sz="0" w:val="nil"/>
+          <w:right w:space="0" w:sz="0" w:val="nil"/>
+          <w:between w:space="0" w:sz="0" w:val="nil"/>
+        </w:pBdr>
+        <w:shd w:fill="auto" w:val="clear"/>
+        <w:spacing w:after="0" w:before="0" w:line="276" w:lineRule="auto"/>
+        <w:ind w:left="1133.8582677165355" w:right="-301.65354330708624" w:firstLine="0"/>
+        <w:jc w:val="left"/>
+        <w:rPr>
+          <w:sz w:val="18"/>
+          <w:szCs w:val="18"/>
+        </w:rPr>
+      </w:pPr>
+      <w:r>
+        <w:rPr>
+          <w:sz w:val="18"/>
+          <w:szCs w:val="18"/>
+          <w:rtl w:val="0"/>
+        </w:rPr>
+        <w:t xml:space="preserve">        static void ImprimeMatriz(int [,]M)</w:t>
+      </w:r>
+    </w:p>
+    <w:p>
+      <w:pPr>
+        <w:keepNext w:val="0"/>
+        <w:keepLines w:val="0"/>
+        <w:pageBreakBefore w:val="0"/>
+        <w:widowControl w:val="1"/>
+        <w:pBdr>
+          <w:top w:space="0" w:sz="0" w:val="nil"/>
+          <w:left w:space="0" w:sz="0" w:val="nil"/>
+          <w:bottom w:space="0" w:sz="0" w:val="nil"/>
+          <w:right w:space="0" w:sz="0" w:val="nil"/>
+          <w:between w:space="0" w:sz="0" w:val="nil"/>
+        </w:pBdr>
+        <w:shd w:fill="auto" w:val="clear"/>
+        <w:spacing w:after="0" w:before="0" w:line="276" w:lineRule="auto"/>
+        <w:ind w:left="1133.8582677165355" w:right="-301.65354330708624" w:firstLine="0"/>
+        <w:jc w:val="left"/>
+        <w:rPr>
+          <w:sz w:val="18"/>
+          <w:szCs w:val="18"/>
+        </w:rPr>
+      </w:pPr>
+      <w:r>
+        <w:rPr>
+          <w:sz w:val="18"/>
+          <w:szCs w:val="18"/>
+          <w:rtl w:val="0"/>
+        </w:rPr>
+        <w:t xml:space="preserve">        {</w:t>
+      </w:r>
+    </w:p>
+    <w:p>
+      <w:pPr>
+        <w:keepNext w:val="0"/>
+        <w:keepLines w:val="0"/>
+        <w:pageBreakBefore w:val="0"/>
+        <w:widowControl w:val="1"/>
+        <w:pBdr>
+          <w:top w:space="0" w:sz="0" w:val="nil"/>
+          <w:left w:space="0" w:sz="0" w:val="nil"/>
+          <w:bottom w:space="0" w:sz="0" w:val="nil"/>
+          <w:right w:space="0" w:sz="0" w:val="nil"/>
+          <w:between w:space="0" w:sz="0" w:val="nil"/>
+        </w:pBdr>
+        <w:shd w:fill="auto" w:val="clear"/>
+        <w:spacing w:after="0" w:before="0" w:line="276" w:lineRule="auto"/>
+        <w:ind w:left="1133.8582677165355" w:right="-301.65354330708624" w:firstLine="0"/>
+        <w:jc w:val="left"/>
+        <w:rPr>
+          <w:sz w:val="18"/>
+          <w:szCs w:val="18"/>
+        </w:rPr>
+      </w:pPr>
+      <w:r>
+        <w:rPr>
+          <w:sz w:val="18"/>
+          <w:szCs w:val="18"/>
+          <w:rtl w:val="0"/>
+        </w:rPr>
+        <w:t xml:space="preserve">            for(int l = 0; l &lt; M.GetLength(0); l++){</w:t>
+      </w:r>
+    </w:p>
+    <w:p>
+      <w:pPr>
+        <w:keepNext w:val="0"/>
+        <w:keepLines w:val="0"/>
+        <w:pageBreakBefore w:val="0"/>
+        <w:widowControl w:val="1"/>
+        <w:pBdr>
+          <w:top w:space="0" w:sz="0" w:val="nil"/>
+          <w:left w:space="0" w:sz="0" w:val="nil"/>
+          <w:bottom w:space="0" w:sz="0" w:val="nil"/>
+          <w:right w:space="0" w:sz="0" w:val="nil"/>
+          <w:between w:space="0" w:sz="0" w:val="nil"/>
+        </w:pBdr>
+        <w:shd w:fill="auto" w:val="clear"/>
+        <w:spacing w:after="0" w:before="0" w:line="276" w:lineRule="auto"/>
+        <w:ind w:left="1133.8582677165355" w:right="-301.65354330708624" w:firstLine="0"/>
+        <w:jc w:val="left"/>
+        <w:rPr>
+          <w:sz w:val="18"/>
+          <w:szCs w:val="18"/>
+        </w:rPr>
+      </w:pPr>
+      <w:r>
+        <w:rPr>
+          <w:sz w:val="18"/>
+          <w:szCs w:val="18"/>
+          <w:rtl w:val="0"/>
+        </w:rPr>
+        <w:t xml:space="preserve">                for (int c = 0; c &lt; M.GetLength(1); c++){</w:t>
+      </w:r>
+    </w:p>
+    <w:p>
+      <w:pPr>
+        <w:keepNext w:val="0"/>
+        <w:keepLines w:val="0"/>
+        <w:pageBreakBefore w:val="0"/>
+        <w:widowControl w:val="1"/>
+        <w:pBdr>
+          <w:top w:space="0" w:sz="0" w:val="nil"/>
+          <w:left w:space="0" w:sz="0" w:val="nil"/>
+          <w:bottom w:space="0" w:sz="0" w:val="nil"/>
+          <w:right w:space="0" w:sz="0" w:val="nil"/>
+          <w:between w:space="0" w:sz="0" w:val="nil"/>
+        </w:pBdr>
+        <w:shd w:fill="auto" w:val="clear"/>
+        <w:spacing w:after="0" w:before="0" w:line="276" w:lineRule="auto"/>
+        <w:ind w:left="1133.8582677165355" w:right="-301.65354330708624" w:firstLine="0"/>
+        <w:jc w:val="left"/>
+        <w:rPr>
+          <w:sz w:val="18"/>
+          <w:szCs w:val="18"/>
+        </w:rPr>
+      </w:pPr>
+      <w:r>
+        <w:rPr>
+          <w:sz w:val="18"/>
+          <w:szCs w:val="18"/>
+          <w:rtl w:val="0"/>
+        </w:rPr>
+        <w:t xml:space="preserve">                    Console.Write(M[l,c] + "\t");</w:t>
+      </w:r>
+    </w:p>
+    <w:p>
+      <w:pPr>
+        <w:keepNext w:val="0"/>
+        <w:keepLines w:val="0"/>
+        <w:pageBreakBefore w:val="0"/>
+        <w:widowControl w:val="1"/>
+        <w:pBdr>
+          <w:top w:space="0" w:sz="0" w:val="nil"/>
+          <w:left w:space="0" w:sz="0" w:val="nil"/>
+          <w:bottom w:space="0" w:sz="0" w:val="nil"/>
+          <w:right w:space="0" w:sz="0" w:val="nil"/>
+          <w:between w:space="0" w:sz="0" w:val="nil"/>
+        </w:pBdr>
+        <w:shd w:fill="auto" w:val="clear"/>
+        <w:spacing w:after="0" w:before="0" w:line="276" w:lineRule="auto"/>
+        <w:ind w:left="1133.8582677165355" w:right="-301.65354330708624" w:firstLine="0"/>
+        <w:jc w:val="left"/>
+        <w:rPr>
+          <w:sz w:val="18"/>
+          <w:szCs w:val="18"/>
+        </w:rPr>
+      </w:pPr>
+      <w:r>
+        <w:rPr>
+          <w:sz w:val="18"/>
+          <w:szCs w:val="18"/>
+          <w:rtl w:val="0"/>
+        </w:rPr>
+        <w:t xml:space="preserve">                }</w:t>
+      </w:r>
+    </w:p>
+    <w:p>
+      <w:pPr>
+        <w:keepNext w:val="0"/>
+        <w:keepLines w:val="0"/>
+        <w:pageBreakBefore w:val="0"/>
+        <w:widowControl w:val="1"/>
+        <w:pBdr>
+          <w:top w:space="0" w:sz="0" w:val="nil"/>
+          <w:left w:space="0" w:sz="0" w:val="nil"/>
+          <w:bottom w:space="0" w:sz="0" w:val="nil"/>
+          <w:right w:space="0" w:sz="0" w:val="nil"/>
+          <w:between w:space="0" w:sz="0" w:val="nil"/>
+        </w:pBdr>
+        <w:shd w:fill="auto" w:val="clear"/>
+        <w:spacing w:after="0" w:before="0" w:line="276" w:lineRule="auto"/>
+        <w:ind w:left="1133.8582677165355" w:right="-301.65354330708624" w:firstLine="0"/>
+        <w:jc w:val="left"/>
+        <w:rPr>
+          <w:sz w:val="18"/>
+          <w:szCs w:val="18"/>
+        </w:rPr>
+      </w:pPr>
+      <w:r>
+        <w:rPr>
+          <w:sz w:val="18"/>
+          <w:szCs w:val="18"/>
+          <w:rtl w:val="0"/>
+        </w:rPr>
+        <w:t xml:space="preserve">                Console.Write("\n");</w:t>
+      </w:r>
+    </w:p>
+    <w:p>
+      <w:pPr>
+        <w:keepNext w:val="0"/>
+        <w:keepLines w:val="0"/>
+        <w:pageBreakBefore w:val="0"/>
+        <w:widowControl w:val="1"/>
+        <w:pBdr>
+          <w:top w:space="0" w:sz="0" w:val="nil"/>
+          <w:left w:space="0" w:sz="0" w:val="nil"/>
+          <w:bottom w:space="0" w:sz="0" w:val="nil"/>
+          <w:right w:space="0" w:sz="0" w:val="nil"/>
+          <w:between w:space="0" w:sz="0" w:val="nil"/>
+        </w:pBdr>
+        <w:shd w:fill="auto" w:val="clear"/>
+        <w:spacing w:after="0" w:before="0" w:line="276" w:lineRule="auto"/>
+        <w:ind w:left="1133.8582677165355" w:right="-301.65354330708624" w:firstLine="0"/>
+        <w:jc w:val="left"/>
+        <w:rPr>
+          <w:sz w:val="18"/>
+          <w:szCs w:val="18"/>
+        </w:rPr>
+      </w:pPr>
+      <w:r>
+        <w:rPr>
+          <w:sz w:val="18"/>
+          <w:szCs w:val="18"/>
+          <w:rtl w:val="0"/>
+        </w:rPr>
+        <w:t xml:space="preserve">            }</w:t>
+      </w:r>
+    </w:p>
+    <w:p>
+      <w:pPr>
+        <w:keepNext w:val="0"/>
+        <w:keepLines w:val="0"/>
+        <w:pageBreakBefore w:val="0"/>
+        <w:widowControl w:val="1"/>
+        <w:pBdr>
+          <w:top w:space="0" w:sz="0" w:val="nil"/>
+          <w:left w:space="0" w:sz="0" w:val="nil"/>
+          <w:bottom w:space="0" w:sz="0" w:val="nil"/>
+          <w:right w:space="0" w:sz="0" w:val="nil"/>
+          <w:between w:space="0" w:sz="0" w:val="nil"/>
+        </w:pBdr>
+        <w:shd w:fill="auto" w:val="clear"/>
+        <w:spacing w:after="0" w:before="0" w:line="276" w:lineRule="auto"/>
+        <w:ind w:left="1133.8582677165355" w:right="-301.65354330708624" w:firstLine="0"/>
+        <w:jc w:val="left"/>
+        <w:rPr>
+          <w:sz w:val="18"/>
+          <w:szCs w:val="18"/>
+        </w:rPr>
+      </w:pPr>
+      <w:r>
+        <w:rPr>
+          <w:sz w:val="18"/>
+          <w:szCs w:val="18"/>
+          <w:rtl w:val="0"/>
+        </w:rPr>
+        <w:t xml:space="preserve">        }</w:t>
+      </w:r>
+    </w:p>
+    <w:p>
+      <w:pPr>
+        <w:keepNext w:val="0"/>
+        <w:keepLines w:val="0"/>
+        <w:pageBreakBefore w:val="0"/>
+        <w:widowControl w:val="1"/>
+        <w:pBdr>
+          <w:top w:space="0" w:sz="0" w:val="nil"/>
+          <w:left w:space="0" w:sz="0" w:val="nil"/>
+          <w:bottom w:space="0" w:sz="0" w:val="nil"/>
+          <w:right w:space="0" w:sz="0" w:val="nil"/>
+          <w:between w:space="0" w:sz="0" w:val="nil"/>
+        </w:pBdr>
+        <w:shd w:fill="auto" w:val="clear"/>
+        <w:spacing w:after="0" w:before="0" w:line="276" w:lineRule="auto"/>
+        <w:ind w:left="1133.8582677165355" w:right="-301.65354330708624" w:firstLine="0"/>
+        <w:jc w:val="left"/>
+        <w:rPr>
+          <w:sz w:val="18"/>
+          <w:szCs w:val="18"/>
+        </w:rPr>
+      </w:pPr>
+      <w:r>
+        <w:rPr>
+          <w:rtl w:val="0"/>
+        </w:rPr>
+      </w:r>
+    </w:p>
+    <w:p>
+      <w:pPr>
+        <w:keepNext w:val="0"/>
+        <w:keepLines w:val="0"/>
+        <w:pageBreakBefore w:val="0"/>
+        <w:widowControl w:val="1"/>
+        <w:pBdr>
+          <w:top w:space="0" w:sz="0" w:val="nil"/>
+          <w:left w:space="0" w:sz="0" w:val="nil"/>
+          <w:bottom w:space="0" w:sz="0" w:val="nil"/>
+          <w:right w:space="0" w:sz="0" w:val="nil"/>
+          <w:between w:space="0" w:sz="0" w:val="nil"/>
+        </w:pBdr>
+        <w:shd w:fill="auto" w:val="clear"/>
+        <w:spacing w:after="0" w:before="0" w:line="276" w:lineRule="auto"/>
+        <w:ind w:left="1133.8582677165355" w:right="-301.65354330708624" w:firstLine="0"/>
+        <w:jc w:val="left"/>
+        <w:rPr>
+          <w:sz w:val="18"/>
+          <w:szCs w:val="18"/>
+        </w:rPr>
+      </w:pPr>
+      <w:r>
+        <w:rPr>
+          <w:sz w:val="18"/>
+          <w:szCs w:val="18"/>
+          <w:rtl w:val="0"/>
+        </w:rPr>
+        <w:t xml:space="preserve">        static void Main(string[] args)</w:t>
+      </w:r>
+    </w:p>
+    <w:p>
+      <w:pPr>
+        <w:keepNext w:val="0"/>
+        <w:keepLines w:val="0"/>
+        <w:pageBreakBefore w:val="0"/>
+        <w:widowControl w:val="1"/>
+        <w:pBdr>
+          <w:top w:space="0" w:sz="0" w:val="nil"/>
+          <w:left w:space="0" w:sz="0" w:val="nil"/>
+          <w:bottom w:space="0" w:sz="0" w:val="nil"/>
+          <w:right w:space="0" w:sz="0" w:val="nil"/>
+          <w:between w:space="0" w:sz="0" w:val="nil"/>
+        </w:pBdr>
+        <w:shd w:fill="auto" w:val="clear"/>
+        <w:spacing w:after="0" w:before="0" w:line="276" w:lineRule="auto"/>
+        <w:ind w:left="1133.8582677165355" w:right="-301.65354330708624" w:firstLine="0"/>
+        <w:jc w:val="left"/>
+        <w:rPr>
+          <w:sz w:val="18"/>
+          <w:szCs w:val="18"/>
+        </w:rPr>
+      </w:pPr>
+      <w:r>
+        <w:rPr>
+          <w:sz w:val="18"/>
+          <w:szCs w:val="18"/>
+          <w:rtl w:val="0"/>
+        </w:rPr>
+        <w:t xml:space="preserve">        {</w:t>
+      </w:r>
+    </w:p>
+    <w:p>
+      <w:pPr>
+        <w:keepNext w:val="0"/>
+        <w:keepLines w:val="0"/>
+        <w:pageBreakBefore w:val="0"/>
+        <w:widowControl w:val="1"/>
+        <w:pBdr>
+          <w:top w:space="0" w:sz="0" w:val="nil"/>
+          <w:left w:space="0" w:sz="0" w:val="nil"/>
+          <w:bottom w:space="0" w:sz="0" w:val="nil"/>
+          <w:right w:space="0" w:sz="0" w:val="nil"/>
+          <w:between w:space="0" w:sz="0" w:val="nil"/>
+        </w:pBdr>
+        <w:shd w:fill="auto" w:val="clear"/>
+        <w:spacing w:after="0" w:before="0" w:line="276" w:lineRule="auto"/>
+        <w:ind w:left="1133.8582677165355" w:right="-301.65354330708624" w:firstLine="0"/>
+        <w:jc w:val="left"/>
+        <w:rPr>
+          <w:sz w:val="18"/>
+          <w:szCs w:val="18"/>
+        </w:rPr>
+      </w:pPr>
+      <w:r>
+        <w:rPr>
+          <w:sz w:val="18"/>
+          <w:szCs w:val="18"/>
+          <w:rtl w:val="0"/>
+        </w:rPr>
+        <w:t xml:space="preserve">            int [ , ] matrizA = new int [4,4];</w:t>
+      </w:r>
+    </w:p>
+    <w:p>
+      <w:pPr>
+        <w:keepNext w:val="0"/>
+        <w:keepLines w:val="0"/>
+        <w:pageBreakBefore w:val="0"/>
+        <w:widowControl w:val="1"/>
+        <w:pBdr>
+          <w:top w:space="0" w:sz="0" w:val="nil"/>
+          <w:left w:space="0" w:sz="0" w:val="nil"/>
+          <w:bottom w:space="0" w:sz="0" w:val="nil"/>
+          <w:right w:space="0" w:sz="0" w:val="nil"/>
+          <w:between w:space="0" w:sz="0" w:val="nil"/>
+        </w:pBdr>
+        <w:shd w:fill="auto" w:val="clear"/>
+        <w:spacing w:after="0" w:before="0" w:line="276" w:lineRule="auto"/>
+        <w:ind w:left="1133.8582677165355" w:right="-301.65354330708624" w:firstLine="0"/>
+        <w:jc w:val="left"/>
+        <w:rPr>
+          <w:sz w:val="18"/>
+          <w:szCs w:val="18"/>
+        </w:rPr>
+      </w:pPr>
+      <w:r>
+        <w:rPr>
+          <w:sz w:val="18"/>
+          <w:szCs w:val="18"/>
+          <w:rtl w:val="0"/>
+        </w:rPr>
+        <w:t xml:space="preserve">            int [ , ] matrizB = new int [4,4];</w:t>
+      </w:r>
+    </w:p>
+    <w:p>
+      <w:pPr>
+        <w:keepNext w:val="0"/>
+        <w:keepLines w:val="0"/>
+        <w:pageBreakBefore w:val="0"/>
+        <w:widowControl w:val="1"/>
+        <w:pBdr>
+          <w:top w:space="0" w:sz="0" w:val="nil"/>
+          <w:left w:space="0" w:sz="0" w:val="nil"/>
+          <w:bottom w:space="0" w:sz="0" w:val="nil"/>
+          <w:right w:space="0" w:sz="0" w:val="nil"/>
+          <w:between w:space="0" w:sz="0" w:val="nil"/>
+        </w:pBdr>
+        <w:shd w:fill="auto" w:val="clear"/>
+        <w:spacing w:after="0" w:before="0" w:line="276" w:lineRule="auto"/>
+        <w:ind w:left="1133.8582677165355" w:right="-301.65354330708624" w:firstLine="0"/>
+        <w:jc w:val="left"/>
+        <w:rPr>
+          <w:sz w:val="18"/>
+          <w:szCs w:val="18"/>
+        </w:rPr>
+      </w:pPr>
+      <w:r>
+        <w:rPr>
+          <w:rtl w:val="0"/>
+        </w:rPr>
+      </w:r>
+    </w:p>
+    <w:p>
+      <w:pPr>
+        <w:keepNext w:val="0"/>
+        <w:keepLines w:val="0"/>
+        <w:pageBreakBefore w:val="0"/>
+        <w:widowControl w:val="1"/>
+        <w:pBdr>
+          <w:top w:space="0" w:sz="0" w:val="nil"/>
+          <w:left w:space="0" w:sz="0" w:val="nil"/>
+          <w:bottom w:space="0" w:sz="0" w:val="nil"/>
+          <w:right w:space="0" w:sz="0" w:val="nil"/>
+          <w:between w:space="0" w:sz="0" w:val="nil"/>
+        </w:pBdr>
+        <w:shd w:fill="auto" w:val="clear"/>
+        <w:spacing w:after="0" w:before="0" w:line="276" w:lineRule="auto"/>
+        <w:ind w:left="1133.8582677165355" w:right="-301.65354330708624" w:firstLine="0"/>
+        <w:jc w:val="left"/>
+        <w:rPr>
+          <w:sz w:val="18"/>
+          <w:szCs w:val="18"/>
+        </w:rPr>
+      </w:pPr>
+      <w:r>
+        <w:rPr>
+          <w:sz w:val="18"/>
+          <w:szCs w:val="18"/>
+          <w:rtl w:val="0"/>
+        </w:rPr>
+        <w:t xml:space="preserve">            LeMatriz(matrizA);</w:t>
+      </w:r>
+    </w:p>
+    <w:p>
+      <w:pPr>
+        <w:keepNext w:val="0"/>
+        <w:keepLines w:val="0"/>
+        <w:pageBreakBefore w:val="0"/>
+        <w:widowControl w:val="1"/>
+        <w:pBdr>
+          <w:top w:space="0" w:sz="0" w:val="nil"/>
+          <w:left w:space="0" w:sz="0" w:val="nil"/>
+          <w:bottom w:space="0" w:sz="0" w:val="nil"/>
+          <w:right w:space="0" w:sz="0" w:val="nil"/>
+          <w:between w:space="0" w:sz="0" w:val="nil"/>
+        </w:pBdr>
+        <w:shd w:fill="auto" w:val="clear"/>
+        <w:spacing w:after="0" w:before="0" w:line="276" w:lineRule="auto"/>
+        <w:ind w:left="1133.8582677165355" w:right="-301.65354330708624" w:firstLine="0"/>
+        <w:jc w:val="left"/>
+        <w:rPr>
+          <w:sz w:val="18"/>
+          <w:szCs w:val="18"/>
+        </w:rPr>
+      </w:pPr>
+      <w:r>
+        <w:rPr>
+          <w:sz w:val="18"/>
+          <w:szCs w:val="18"/>
+          <w:rtl w:val="0"/>
+        </w:rPr>
+        <w:t xml:space="preserve">            LeMatriz(matrizB);</w:t>
+      </w:r>
+    </w:p>
+    <w:p>
+      <w:pPr>
+        <w:keepNext w:val="0"/>
+        <w:keepLines w:val="0"/>
+        <w:pageBreakBefore w:val="0"/>
+        <w:widowControl w:val="1"/>
+        <w:pBdr>
+          <w:top w:space="0" w:sz="0" w:val="nil"/>
+          <w:left w:space="0" w:sz="0" w:val="nil"/>
+          <w:bottom w:space="0" w:sz="0" w:val="nil"/>
+          <w:right w:space="0" w:sz="0" w:val="nil"/>
+          <w:between w:space="0" w:sz="0" w:val="nil"/>
+        </w:pBdr>
+        <w:shd w:fill="auto" w:val="clear"/>
+        <w:spacing w:after="0" w:before="0" w:line="276" w:lineRule="auto"/>
+        <w:ind w:left="1133.8582677165355" w:right="-301.65354330708624" w:firstLine="0"/>
+        <w:jc w:val="left"/>
+        <w:rPr>
+          <w:sz w:val="18"/>
+          <w:szCs w:val="18"/>
+        </w:rPr>
+      </w:pPr>
+      <w:r>
+        <w:rPr>
+          <w:rtl w:val="0"/>
+        </w:rPr>
+      </w:r>
+    </w:p>
+    <w:p>
+      <w:pPr>
+        <w:keepNext w:val="0"/>
+        <w:keepLines w:val="0"/>
+        <w:pageBreakBefore w:val="0"/>
+        <w:widowControl w:val="1"/>
+        <w:pBdr>
+          <w:top w:space="0" w:sz="0" w:val="nil"/>
+          <w:left w:space="0" w:sz="0" w:val="nil"/>
+          <w:bottom w:space="0" w:sz="0" w:val="nil"/>
+          <w:right w:space="0" w:sz="0" w:val="nil"/>
+          <w:between w:space="0" w:sz="0" w:val="nil"/>
+        </w:pBdr>
+        <w:shd w:fill="auto" w:val="clear"/>
+        <w:spacing w:after="0" w:before="0" w:line="276" w:lineRule="auto"/>
+        <w:ind w:left="1133.8582677165355" w:right="-301.65354330708624" w:firstLine="0"/>
+        <w:jc w:val="left"/>
+        <w:rPr>
+          <w:sz w:val="18"/>
+          <w:szCs w:val="18"/>
+        </w:rPr>
+      </w:pPr>
+      <w:r>
+        <w:rPr>
+          <w:sz w:val="18"/>
+          <w:szCs w:val="18"/>
+          <w:rtl w:val="0"/>
+        </w:rPr>
+        <w:t xml:space="preserve">            MediaMatriz(matrizA, "A");</w:t>
+      </w:r>
+    </w:p>
+    <w:p>
+      <w:pPr>
+        <w:keepNext w:val="0"/>
+        <w:keepLines w:val="0"/>
+        <w:pageBreakBefore w:val="0"/>
+        <w:widowControl w:val="1"/>
+        <w:pBdr>
+          <w:top w:space="0" w:sz="0" w:val="nil"/>
+          <w:left w:space="0" w:sz="0" w:val="nil"/>
+          <w:bottom w:space="0" w:sz="0" w:val="nil"/>
+          <w:right w:space="0" w:sz="0" w:val="nil"/>
+          <w:between w:space="0" w:sz="0" w:val="nil"/>
+        </w:pBdr>
+        <w:shd w:fill="auto" w:val="clear"/>
+        <w:spacing w:after="0" w:before="0" w:line="276" w:lineRule="auto"/>
+        <w:ind w:left="1133.8582677165355" w:right="-301.65354330708624" w:firstLine="0"/>
+        <w:jc w:val="left"/>
+        <w:rPr>
+          <w:sz w:val="18"/>
+          <w:szCs w:val="18"/>
+        </w:rPr>
+      </w:pPr>
+      <w:r>
+        <w:rPr>
+          <w:sz w:val="18"/>
+          <w:szCs w:val="18"/>
+          <w:rtl w:val="0"/>
+        </w:rPr>
+        <w:t xml:space="preserve">            MediaMatriz(matrizB, "B");</w:t>
+      </w:r>
+    </w:p>
+    <w:p>
+      <w:pPr>
+        <w:keepNext w:val="0"/>
+        <w:keepLines w:val="0"/>
+        <w:pageBreakBefore w:val="0"/>
+        <w:widowControl w:val="1"/>
+        <w:pBdr>
+          <w:top w:space="0" w:sz="0" w:val="nil"/>
+          <w:left w:space="0" w:sz="0" w:val="nil"/>
+          <w:bottom w:space="0" w:sz="0" w:val="nil"/>
+          <w:right w:space="0" w:sz="0" w:val="nil"/>
+          <w:between w:space="0" w:sz="0" w:val="nil"/>
+        </w:pBdr>
+        <w:shd w:fill="auto" w:val="clear"/>
+        <w:spacing w:after="0" w:before="0" w:line="276" w:lineRule="auto"/>
+        <w:ind w:left="1133.8582677165355" w:right="-301.65354330708624" w:firstLine="0"/>
+        <w:jc w:val="left"/>
+        <w:rPr>
+          <w:sz w:val="18"/>
+          <w:szCs w:val="18"/>
+        </w:rPr>
+      </w:pPr>
+      <w:r>
+        <w:rPr>
+          <w:sz w:val="18"/>
+          <w:szCs w:val="18"/>
+          <w:rtl w:val="0"/>
+        </w:rPr>
+        <w:t xml:space="preserve">        }</w:t>
+      </w:r>
+    </w:p>
+    <w:p>
+      <w:pPr>
+        <w:keepNext w:val="0"/>
+        <w:keepLines w:val="0"/>
+        <w:pageBreakBefore w:val="0"/>
+        <w:widowControl w:val="1"/>
+        <w:pBdr>
+          <w:top w:space="0" w:sz="0" w:val="nil"/>
+          <w:left w:space="0" w:sz="0" w:val="nil"/>
+          <w:bottom w:space="0" w:sz="0" w:val="nil"/>
+          <w:right w:space="0" w:sz="0" w:val="nil"/>
+          <w:between w:space="0" w:sz="0" w:val="nil"/>
+        </w:pBdr>
+        <w:shd w:fill="auto" w:val="clear"/>
+        <w:spacing w:after="0" w:before="0" w:line="276" w:lineRule="auto"/>
+        <w:ind w:left="1133.8582677165355" w:right="-301.65354330708624" w:firstLine="0"/>
+        <w:jc w:val="left"/>
+        <w:rPr>
+          <w:sz w:val="18"/>
+          <w:szCs w:val="18"/>
+        </w:rPr>
+      </w:pPr>
+      <w:r>
+        <w:rPr>
+          <w:sz w:val="18"/>
+          <w:szCs w:val="18"/>
+          <w:rtl w:val="0"/>
+        </w:rPr>
+        <w:t xml:space="preserve">    }</w:t>
+      </w:r>
+    </w:p>
+    <w:p>
+      <w:pPr>
+        <w:keepNext w:val="0"/>
+        <w:keepLines w:val="0"/>
+        <w:pageBreakBefore w:val="0"/>
+        <w:widowControl w:val="1"/>
+        <w:pBdr>
+          <w:top w:space="0" w:sz="0" w:val="nil"/>
+          <w:left w:space="0" w:sz="0" w:val="nil"/>
+          <w:bottom w:space="0" w:sz="0" w:val="nil"/>
+          <w:right w:space="0" w:sz="0" w:val="nil"/>
+          <w:between w:space="0" w:sz="0" w:val="nil"/>
+        </w:pBdr>
+        <w:shd w:fill="auto" w:val="clear"/>
+        <w:spacing w:after="0" w:before="0" w:line="276" w:lineRule="auto"/>
+        <w:ind w:left="1133.8582677165355" w:right="-301.65354330708624" w:firstLine="0"/>
+        <w:jc w:val="left"/>
+        <w:rPr>
+          <w:sz w:val="18"/>
+          <w:szCs w:val="18"/>
         </w:rPr>
       </w:pPr>
       <w:r>
@@ -3545,7 +6725,7 @@
 
 <file path=customXML/item1.xml><?xml version="1.0" encoding="utf-8"?>
 <go:gDocsCustomXmlDataStorage xmlns:go="http://customooxmlschemas.google.com/" xmlns:r="http://schemas.openxmlformats.org/officeDocument/2006/relationships">
-  <go:docsCustomData xmlns:go="http://customooxmlschemas.google.com/" roundtripDataSignature="AMtx7minvNwbvabs5UkSrFLFVOwVXVHTUQ==">AMUW2mXT5gFK9vJWR1KeS8TLzxfEuDw6hGJmwQPuEF7YTMkWbO601heZ0XVy/aq2lN5IHjnnD4jeSfVfrzjb4b56qnoZIpcJZIdnC5rKGJWzhzRmSXsomF6VtMBb7QNcd7LN/UFaWgETOvnbHqfkaAcbYPpgSjTTuiZ8HwEjHSwhHmV6odlpojYhf7n1uOLsRZ1ZAEi+jw4xg/pd6vcsIRZ3TWwOFuRur0ZrDNYTLP6h6U1hlKVxW8fIEJ/bERbjHWEJRYlMIpXSHGDDlkIh9v2KyRUQ3sq5RnEYlBUjv8k1O5URWnui1I5pMMkmNMYypwA+wz9gjLuy</go:docsCustomData>
+  <go:docsCustomData xmlns:go="http://customooxmlschemas.google.com/" roundtripDataSignature="AMtx7minvNwbvabs5UkSrFLFVOwVXVHTUQ==">AMUW2mXGdPQygJH2HD7fuKhDfk/WrApElJmK2UMfW1S4j45Z2HGZpUcImVWrwcYQG4bgGmXRlbiYkegLn/WjknBM6SumZ//wQ9QbF6+CSIMrYV9zND70Qf84zbUKa+C1uw6tuckEtrPjZFzzyfvKYEVM/ys97HqzYESprrcP5lcUUwQBYr0oCI/ojRJtG7ih6KXojN1mSyAEf9OcW6xtyiZ4iLpwbBX4yC1rChULF/+y+aELaty+lJ+8/sIX4I6XLgPjjvUaFR+jIk+WPHHyzOtZNtR05cRhHSa0eSzcJprrBJNkUBZFSGGQqIJMOWzVW8AWW9wTZGF3</go:docsCustomData>
 </go:gDocsCustomXmlDataStorage>
 </file>
 

</xml_diff>